<commit_message>
Explain the new layout for data files
</commit_message>
<xml_diff>
--- a/Docs/08_FilesOnDisk.docx
+++ b/Docs/08_FilesOnDisk.docx
@@ -36,7 +36,7 @@
           <w:i/>
           <w:iCs/>
         </w:rPr>
-        <w:t>Preliminary Reference for Workbench Artifacts</w:t>
+        <w:t>Reference for Workbench Artifacts</w:t>
       </w:r>
     </w:p>
     <w:p>
@@ -44,7 +44,7 @@
         <w:spacing w:after="160" w:line="278" w:lineRule="auto"/>
       </w:pPr>
       <w:r>
-        <w:t>This section documents the files generated by the Mango Workbench and cryptographic engine. It defines naming conventions, purposes, and usage contexts. While intended as an internal reference, it also serves as a foundational guide for users extending or automating Mango workflows.</w:t>
+        <w:t>This section documents the files used and generated by the Mango Workbench and cryptographic engine. It defines naming conventions, directories, purposes, and usage constraints. It is intended for both internal development and advanced users creating ML pipelines or automation scripts.</w:t>
       </w:r>
     </w:p>
     <w:p>
@@ -52,8 +52,8 @@
         <w:spacing w:after="160" w:line="278" w:lineRule="auto"/>
       </w:pPr>
       <w:r>
-        <w:pict w14:anchorId="2E73CC33">
-          <v:rect id="_x0000_i1025" style="width:0;height:1.5pt" o:hralign="center" o:hrstd="t" o:hr="t" fillcolor="#a0a0a0" stroked="f"/>
+        <w:pict w14:anchorId="1112431D">
+          <v:rect id="_x0000_i1057" style="width:0;height:1.5pt" o:hralign="center" o:hrstd="t" o:hr="t" fillcolor="#a0a0a0" stroked="f"/>
         </w:pict>
       </w:r>
     </w:p>
@@ -91,45 +91,31 @@
     </w:p>
     <w:p>
       <w:pPr>
-        <w:pStyle w:val="Code"/>
+        <w:spacing w:after="160" w:line="278" w:lineRule="auto"/>
       </w:pPr>
       <w:r>
-        <w:t>&lt;Name</w:t>
-      </w:r>
-      <w:proofErr w:type="gramStart"/>
-      <w:r>
-        <w:t>&gt;,-</w:t>
-      </w:r>
-      <w:proofErr w:type="gramEnd"/>
-      <w:r>
-        <w:t>L&lt;N&gt;-P&lt;P&gt;-D&lt;T&gt;-M&lt;M&gt;-S&lt;S</w:t>
-      </w:r>
-      <w:proofErr w:type="gramStart"/>
-      <w:r>
-        <w:t>&gt;.&lt;</w:t>
-      </w:r>
-      <w:proofErr w:type="spellStart"/>
-      <w:proofErr w:type="gramEnd"/>
-      <w:r>
-        <w:t>ext</w:t>
-      </w:r>
-      <w:proofErr w:type="spellEnd"/>
-      <w:r>
-        <w:t>&gt;</w:t>
+        <w:t>php-template</w:t>
       </w:r>
     </w:p>
     <w:p>
       <w:pPr>
-        <w:pStyle w:val="Code"/>
-      </w:pPr>
+        <w:spacing w:after="160" w:line="278" w:lineRule="auto"/>
+      </w:pPr>
+      <w:r>
+        <w:t>CopyEdit</w:t>
+      </w:r>
     </w:p>
     <w:p>
       <w:pPr>
         <w:spacing w:after="160" w:line="278" w:lineRule="auto"/>
-        <w:rPr>
-          <w:b/>
-          <w:bCs/>
-        </w:rPr>
+      </w:pPr>
+      <w:r>
+        <w:t>&lt;Name&gt;,-L&lt;N&gt;-P&lt;P&gt;-D&lt;T&gt;-M&lt;M&gt;-S&lt;S&gt;.&lt;ext&gt;</w:t>
+      </w:r>
+    </w:p>
+    <w:p>
+      <w:pPr>
+        <w:spacing w:after="160" w:line="278" w:lineRule="auto"/>
       </w:pPr>
       <w:r>
         <w:rPr>
@@ -160,8 +146,8 @@
         <w:tblLook w:val="04A0" w:firstRow="1" w:lastRow="0" w:firstColumn="1" w:lastColumn="0" w:noHBand="0" w:noVBand="1"/>
       </w:tblPr>
       <w:tblGrid>
-        <w:gridCol w:w="708"/>
-        <w:gridCol w:w="7786"/>
+        <w:gridCol w:w="678"/>
+        <w:gridCol w:w="8682"/>
       </w:tblGrid>
       <w:tr>
         <w:trPr>
@@ -230,10 +216,6 @@
               <w:spacing w:after="160" w:line="278" w:lineRule="auto"/>
             </w:pPr>
             <w:r>
-              <w:rPr>
-                <w:b/>
-                <w:bCs/>
-              </w:rPr>
               <w:t>Name</w:t>
             </w:r>
           </w:p>
@@ -249,15 +231,7 @@
               <w:spacing w:after="160" w:line="278" w:lineRule="auto"/>
             </w:pPr>
             <w:r>
-              <w:t xml:space="preserve">File category: Contenders, </w:t>
-            </w:r>
-            <w:proofErr w:type="spellStart"/>
-            <w:r>
-              <w:t>MungeFailDB</w:t>
-            </w:r>
-            <w:proofErr w:type="spellEnd"/>
-            <w:r>
-              <w:t>, etc.</w:t>
+              <w:t>File category: Contenders, MungeFailDB, State, etc.</w:t>
             </w:r>
           </w:p>
         </w:tc>
@@ -277,10 +251,6 @@
               <w:spacing w:after="160" w:line="278" w:lineRule="auto"/>
             </w:pPr>
             <w:r>
-              <w:rPr>
-                <w:b/>
-                <w:bCs/>
-              </w:rPr>
               <w:t>L&lt;N&gt;</w:t>
             </w:r>
           </w:p>
@@ -296,7 +266,7 @@
               <w:spacing w:after="160" w:line="278" w:lineRule="auto"/>
             </w:pPr>
             <w:r>
-              <w:t>Munge Level — e.g., L1 to L5, denoting sequence depth</w:t>
+              <w:t>Munge Level — e.g., L1 to L5 (sequence depth)</w:t>
             </w:r>
           </w:p>
         </w:tc>
@@ -316,10 +286,6 @@
               <w:spacing w:after="160" w:line="278" w:lineRule="auto"/>
             </w:pPr>
             <w:r>
-              <w:rPr>
-                <w:b/>
-                <w:bCs/>
-              </w:rPr>
               <w:t>P&lt;P&gt;</w:t>
             </w:r>
           </w:p>
@@ -334,13 +300,8 @@
             <w:pPr>
               <w:spacing w:after="160" w:line="278" w:lineRule="auto"/>
             </w:pPr>
-            <w:proofErr w:type="spellStart"/>
             <w:r>
-              <w:t>PassCount</w:t>
-            </w:r>
-            <w:proofErr w:type="spellEnd"/>
-            <w:r>
-              <w:t xml:space="preserve"> threshold — number of metrics a sequence must pass</w:t>
+              <w:t>PassCount threshold (metrics a sequence must pass)</w:t>
             </w:r>
           </w:p>
         </w:tc>
@@ -360,10 +321,6 @@
               <w:spacing w:after="160" w:line="278" w:lineRule="auto"/>
             </w:pPr>
             <w:r>
-              <w:rPr>
-                <w:b/>
-                <w:bCs/>
-              </w:rPr>
               <w:t>D&lt;T&gt;</w:t>
             </w:r>
           </w:p>
@@ -378,21 +335,8 @@
             <w:pPr>
               <w:spacing w:after="160" w:line="278" w:lineRule="auto"/>
             </w:pPr>
-            <w:proofErr w:type="spellStart"/>
             <w:r>
-              <w:t>InputType</w:t>
-            </w:r>
-            <w:proofErr w:type="spellEnd"/>
-            <w:r>
-              <w:t>/</w:t>
-            </w:r>
-            <w:proofErr w:type="spellStart"/>
-            <w:r>
-              <w:t>DataType</w:t>
-            </w:r>
-            <w:proofErr w:type="spellEnd"/>
-            <w:r>
-              <w:t>: DC = Combined, DN = Natural, DR = Random, DS = Sequence</w:t>
+              <w:t>Input/Data Type: DC = Combined, DN = Natural, DR = Random, DS = Sequence, DU = UserData</w:t>
             </w:r>
           </w:p>
         </w:tc>
@@ -412,10 +356,6 @@
               <w:spacing w:after="160" w:line="278" w:lineRule="auto"/>
             </w:pPr>
             <w:r>
-              <w:rPr>
-                <w:b/>
-                <w:bCs/>
-              </w:rPr>
               <w:t>M&lt;M&gt;</w:t>
             </w:r>
           </w:p>
@@ -451,10 +391,6 @@
               <w:spacing w:after="160" w:line="278" w:lineRule="auto"/>
             </w:pPr>
             <w:r>
-              <w:rPr>
-                <w:b/>
-                <w:bCs/>
-              </w:rPr>
               <w:t>S&lt;S&gt;</w:t>
             </w:r>
           </w:p>
@@ -470,7 +406,19 @@
               <w:spacing w:after="160" w:line="278" w:lineRule="auto"/>
             </w:pPr>
             <w:r>
-              <w:t>Scoring Model: SF = Practical Score, ST = Metric Score</w:t>
+              <w:t>Scoring Model: S</w:t>
+            </w:r>
+            <w:r>
+              <w:t>P</w:t>
+            </w:r>
+            <w:r>
+              <w:t xml:space="preserve"> = Practical Score, S</w:t>
+            </w:r>
+            <w:r>
+              <w:t>M</w:t>
+            </w:r>
+            <w:r>
+              <w:t xml:space="preserve"> = Metric Score</w:t>
             </w:r>
           </w:p>
         </w:tc>
@@ -481,16 +429,8 @@
         <w:spacing w:after="160" w:line="278" w:lineRule="auto"/>
       </w:pPr>
       <w:r>
-        <w:t>Tags are joined using commas and dashes for clarity and machine parsing.</w:t>
-      </w:r>
-    </w:p>
-    <w:p>
-      <w:pPr>
-        <w:spacing w:after="160" w:line="278" w:lineRule="auto"/>
-      </w:pPr>
-      <w:r>
-        <w:pict w14:anchorId="2B6D83E4">
-          <v:rect id="_x0000_i1026" style="width:0;height:1.5pt" o:hralign="center" o:hrstd="t" o:hr="t" fillcolor="#a0a0a0" stroked="f"/>
+        <w:pict w14:anchorId="04A57945">
+          <v:rect id="_x0000_i1058" style="width:0;height:1.5pt" o:hralign="center" o:hrstd="t" o:hr="t" fillcolor="#a0a0a0" stroked="f"/>
         </w:pict>
       </w:r>
     </w:p>
@@ -508,14 +448,66 @@
           <w:b/>
           <w:bCs/>
         </w:rPr>
-        <w:t>📄</w:t>
+        <w:t>📂</w:t>
       </w:r>
       <w:r>
         <w:rPr>
           <w:b/>
           <w:bCs/>
         </w:rPr>
-        <w:t xml:space="preserve"> Key File Types and Their Purpose</w:t>
+        <w:t xml:space="preserve"> Directory Layout &amp; File Roles</w:t>
+      </w:r>
+    </w:p>
+    <w:p>
+      <w:pPr>
+        <w:spacing w:after="160" w:line="278" w:lineRule="auto"/>
+        <w:rPr>
+          <w:b/>
+          <w:bCs/>
+        </w:rPr>
+      </w:pPr>
+      <w:r>
+        <w:rPr>
+          <w:rFonts w:ascii="Segoe UI Emoji" w:hAnsi="Segoe UI Emoji" w:cs="Segoe UI Emoji"/>
+          <w:b/>
+          <w:bCs/>
+        </w:rPr>
+        <w:t>🔸</w:t>
+      </w:r>
+      <w:r>
+        <w:rPr>
+          <w:b/>
+          <w:bCs/>
+        </w:rPr>
+        <w:t xml:space="preserve"> Output/ — Writable, Ephemeral Workspace</w:t>
+      </w:r>
+    </w:p>
+    <w:p>
+      <w:pPr>
+        <w:spacing w:after="160" w:line="278" w:lineRule="auto"/>
+      </w:pPr>
+      <w:r>
+        <w:t xml:space="preserve">This directory holds all </w:t>
+      </w:r>
+      <w:r>
+        <w:rPr>
+          <w:b/>
+          <w:bCs/>
+        </w:rPr>
+        <w:t>runtime-generated</w:t>
+      </w:r>
+      <w:r>
+        <w:t xml:space="preserve"> results from Munge, BTR, and Workbench jobs. It is </w:t>
+      </w:r>
+      <w:r>
+        <w:rPr>
+          <w:b/>
+          <w:bCs/>
+        </w:rPr>
+        <w:t>user- and tool-writable</w:t>
+      </w:r>
+      <w:r>
+        <w:t>, and may be overwritten or cleaned between runs.</w:t>
       </w:r>
     </w:p>
     <w:p>
@@ -547,73 +539,38 @@
         <w:spacing w:after="160" w:line="278" w:lineRule="auto"/>
       </w:pPr>
       <w:r>
-        <w:rPr>
-          <w:b/>
-          <w:bCs/>
-        </w:rPr>
-        <w:t>Example:</w:t>
+        <w:t>Contenders,-L4-P6-DC-MC-S</w:t>
       </w:r>
       <w:r>
-        <w:br/>
+        <w:t>P</w:t>
       </w:r>
-      <w:proofErr w:type="gramStart"/>
       <w:r>
-        <w:t>Contenders,-L4-P6-DC-MC-SF.txt</w:t>
-      </w:r>
-      <w:proofErr w:type="gramEnd"/>
-    </w:p>
-    <w:p>
-      <w:pPr>
-        <w:numPr>
-          <w:ilvl w:val="0"/>
-          <w:numId w:val="10"/>
-        </w:numPr>
-        <w:spacing w:after="160" w:line="278" w:lineRule="auto"/>
-      </w:pPr>
-      <w:r>
-        <w:t>Stores top-ranked sequences discovered during Munge.</w:t>
+        <w:t>.txt</w:t>
       </w:r>
     </w:p>
     <w:p>
       <w:pPr>
         <w:numPr>
           <w:ilvl w:val="0"/>
-          <w:numId w:val="10"/>
+          <w:numId w:val="17"/>
         </w:numPr>
         <w:spacing w:after="160" w:line="278" w:lineRule="auto"/>
       </w:pPr>
       <w:r>
-        <w:t xml:space="preserve">One file per </w:t>
-      </w:r>
-      <w:proofErr w:type="spellStart"/>
-      <w:r>
-        <w:t>InputType</w:t>
-      </w:r>
-      <w:proofErr w:type="spellEnd"/>
-      <w:r>
-        <w:t xml:space="preserve"> (e.g., DC = Combined).</w:t>
+        <w:t>Stores best sequences per InputType (e.g., DC = Combined)</w:t>
       </w:r>
     </w:p>
     <w:p>
       <w:pPr>
         <w:numPr>
           <w:ilvl w:val="0"/>
-          <w:numId w:val="10"/>
+          <w:numId w:val="17"/>
         </w:numPr>
         <w:spacing w:after="160" w:line="278" w:lineRule="auto"/>
       </w:pPr>
       <w:r>
-        <w:t>Sorted by descending score — the first sequence is the winner.</w:t>
-      </w:r>
-    </w:p>
-    <w:p>
-      <w:pPr>
-        <w:spacing w:after="160" w:line="278" w:lineRule="auto"/>
-      </w:pPr>
-      <w:r>
-        <w:pict w14:anchorId="2369809F">
-          <v:rect id="_x0000_i1027" style="width:0;height:1.5pt" o:hralign="center" o:hrstd="t" o:hr="t" fillcolor="#a0a0a0" stroked="f"/>
-        </w:pict>
+        <w:lastRenderedPageBreak/>
+        <w:t>Sorted by score — top line is the winner</w:t>
       </w:r>
     </w:p>
     <w:p>
@@ -645,74 +602,37 @@
         <w:spacing w:after="160" w:line="278" w:lineRule="auto"/>
       </w:pPr>
       <w:r>
-        <w:rPr>
-          <w:b/>
-          <w:bCs/>
-        </w:rPr>
-        <w:lastRenderedPageBreak/>
-        <w:t>Example:</w:t>
+        <w:t>State,-L5-P6-DN-MC-S</w:t>
       </w:r>
       <w:r>
-        <w:br/>
+        <w:t>P</w:t>
       </w:r>
-      <w:proofErr w:type="gramStart"/>
       <w:r>
-        <w:t>State,-</w:t>
-      </w:r>
-      <w:proofErr w:type="gramEnd"/>
-      <w:r>
-        <w:t>L5-P6-DN-MC-</w:t>
-      </w:r>
-      <w:proofErr w:type="gramStart"/>
-      <w:r>
-        <w:t>SF.json</w:t>
-      </w:r>
-      <w:proofErr w:type="gramEnd"/>
-    </w:p>
-    <w:p>
-      <w:pPr>
-        <w:numPr>
-          <w:ilvl w:val="0"/>
-          <w:numId w:val="11"/>
-        </w:numPr>
-        <w:spacing w:after="160" w:line="278" w:lineRule="auto"/>
-      </w:pPr>
-      <w:r>
-        <w:t>Periodic snapshots of Munge progress.</w:t>
+        <w:t>.json</w:t>
       </w:r>
     </w:p>
     <w:p>
       <w:pPr>
         <w:numPr>
           <w:ilvl w:val="0"/>
-          <w:numId w:val="11"/>
+          <w:numId w:val="18"/>
         </w:numPr>
         <w:spacing w:after="160" w:line="278" w:lineRule="auto"/>
       </w:pPr>
       <w:r>
-        <w:t>Enables automatic resumption after interruption (e.g., Ctrl-C or power loss).</w:t>
+        <w:t>Periodic Munge snapshots</w:t>
       </w:r>
     </w:p>
     <w:p>
       <w:pPr>
         <w:numPr>
           <w:ilvl w:val="0"/>
-          <w:numId w:val="11"/>
+          <w:numId w:val="18"/>
         </w:numPr>
         <w:spacing w:after="160" w:line="278" w:lineRule="auto"/>
       </w:pPr>
       <w:r>
-        <w:t>Just re-run Munge — it will pick up where it left off.</w:t>
-      </w:r>
-    </w:p>
-    <w:p>
-      <w:pPr>
-        <w:spacing w:after="160" w:line="278" w:lineRule="auto"/>
-      </w:pPr>
-      <w:r>
-        <w:pict w14:anchorId="21780F7B">
-          <v:rect id="_x0000_i1028" style="width:0;height:1.5pt" o:hralign="center" o:hrstd="t" o:hr="t" fillcolor="#a0a0a0" stroked="f"/>
-        </w:pict>
+        <w:t>Enables automatic resume on rerun</w:t>
       </w:r>
     </w:p>
     <w:p>
@@ -744,78 +664,56 @@
         <w:spacing w:after="160" w:line="278" w:lineRule="auto"/>
       </w:pPr>
       <w:r>
-        <w:rPr>
-          <w:b/>
-          <w:bCs/>
-        </w:rPr>
-        <w:t>Examples:</w:t>
+        <w:t>MungeFailDB,-P6-DR-MC-S</w:t>
+      </w:r>
+      <w:r>
+        <w:t>P</w:t>
+      </w:r>
+      <w:r>
+        <w:t>.db</w:t>
       </w:r>
       <w:r>
         <w:br/>
-      </w:r>
-      <w:proofErr w:type="gramStart"/>
-      <w:r>
-        <w:t>MungeFailDB,-</w:t>
-      </w:r>
-      <w:proofErr w:type="gramEnd"/>
-      <w:r>
-        <w:t>P6-DR-MC-SF.db</w:t>
+        <w:t>BTRFailDB,-P0-DS-MC-S</w:t>
       </w:r>
       <w:r>
-        <w:br/>
+        <w:t>P</w:t>
       </w:r>
-      <w:proofErr w:type="gramStart"/>
       <w:r>
-        <w:t>BTRFailDB,-</w:t>
-      </w:r>
-      <w:proofErr w:type="gramEnd"/>
-      <w:r>
-        <w:t>P0-DS-MC-SF.db</w:t>
+        <w:t>.db</w:t>
       </w:r>
     </w:p>
     <w:p>
       <w:pPr>
         <w:numPr>
           <w:ilvl w:val="0"/>
-          <w:numId w:val="12"/>
+          <w:numId w:val="19"/>
         </w:numPr>
         <w:spacing w:after="160" w:line="278" w:lineRule="auto"/>
       </w:pPr>
       <w:r>
-        <w:t>SQLite databases that log failing sequences.</w:t>
+        <w:t>SQLite logs of sequences that failed</w:t>
       </w:r>
     </w:p>
     <w:p>
       <w:pPr>
         <w:numPr>
           <w:ilvl w:val="0"/>
-          <w:numId w:val="12"/>
+          <w:numId w:val="19"/>
         </w:numPr>
         <w:spacing w:after="160" w:line="278" w:lineRule="auto"/>
       </w:pPr>
       <w:r>
-        <w:t>Used to skip known underperformers in future runs.</w:t>
+        <w:t>Prevents redundant attempts during future jobs</w:t>
       </w:r>
     </w:p>
     <w:p>
       <w:pPr>
-        <w:numPr>
-          <w:ilvl w:val="0"/>
-          <w:numId w:val="12"/>
-        </w:numPr>
         <w:spacing w:after="160" w:line="278" w:lineRule="auto"/>
       </w:pPr>
       <w:r>
-        <w:t>Especially helpful during multi-day L5 Munge jobs.</w:t>
-      </w:r>
-    </w:p>
-    <w:p>
-      <w:pPr>
-        <w:spacing w:after="160" w:line="278" w:lineRule="auto"/>
-      </w:pPr>
-      <w:r>
-        <w:pict w14:anchorId="15F6B29C">
-          <v:rect id="_x0000_i1029" style="width:0;height:1.5pt" o:hralign="center" o:hrstd="t" o:hr="t" fillcolor="#a0a0a0" stroked="f"/>
+        <w:pict w14:anchorId="5B29F55A">
+          <v:rect id="_x0000_i1059" style="width:0;height:1.5pt" o:hralign="center" o:hrstd="t" o:hr="t" fillcolor="#a0a0a0" stroked="f"/>
         </w:pict>
       </w:r>
     </w:p>
@@ -833,19 +731,75 @@
           <w:b/>
           <w:bCs/>
         </w:rPr>
-        <w:t>🔹</w:t>
+        <w:t>🔸</w:t>
       </w:r>
       <w:r>
         <w:rPr>
           <w:b/>
           <w:bCs/>
         </w:rPr>
-        <w:t xml:space="preserve"> Benchmarking Files</w:t>
+        <w:t xml:space="preserve"> Contender Archive/ — Read-Only, Dev-Populated</w:t>
       </w:r>
     </w:p>
     <w:p>
       <w:pPr>
         <w:spacing w:after="160" w:line="278" w:lineRule="auto"/>
+      </w:pPr>
+      <w:r>
+        <w:t xml:space="preserve">This directory holds </w:t>
+      </w:r>
+      <w:r>
+        <w:rPr>
+          <w:b/>
+          <w:bCs/>
+        </w:rPr>
+        <w:t>official, shipped results</w:t>
+      </w:r>
+      <w:r>
+        <w:t xml:space="preserve"> created by the developer (e.g., top contenders, gold-standard failure DBs). It is intended for </w:t>
+      </w:r>
+      <w:r>
+        <w:rPr>
+          <w:b/>
+          <w:bCs/>
+        </w:rPr>
+        <w:t>analysis, comparison, or machine learning</w:t>
+      </w:r>
+      <w:r>
+        <w:t xml:space="preserve">, </w:t>
+      </w:r>
+      <w:r>
+        <w:rPr>
+          <w:b/>
+          <w:bCs/>
+        </w:rPr>
+        <w:t>not</w:t>
+      </w:r>
+      <w:r>
+        <w:t xml:space="preserve"> for ongoing writing by users or processes.</w:t>
+      </w:r>
+    </w:p>
+    <w:p>
+      <w:pPr>
+        <w:spacing w:after="160" w:line="278" w:lineRule="auto"/>
+      </w:pPr>
+      <w:r>
+        <w:rPr>
+          <w:rFonts w:ascii="Segoe UI Emoji" w:hAnsi="Segoe UI Emoji" w:cs="Segoe UI Emoji"/>
+        </w:rPr>
+        <w:t>⚠️</w:t>
+      </w:r>
+      <w:r>
+        <w:t xml:space="preserve"> There is no mechanism to regenerate or overwrite this directory from the Workbench — by design.</w:t>
+      </w:r>
+    </w:p>
+    <w:p>
+      <w:pPr>
+        <w:spacing w:after="160" w:line="278" w:lineRule="auto"/>
+        <w:rPr>
+          <w:b/>
+          <w:bCs/>
+        </w:rPr>
       </w:pPr>
       <w:r>
         <w:rPr>
@@ -859,64 +813,66 @@
       <w:pPr>
         <w:numPr>
           <w:ilvl w:val="0"/>
-          <w:numId w:val="13"/>
+          <w:numId w:val="20"/>
         </w:numPr>
         <w:spacing w:after="160" w:line="278" w:lineRule="auto"/>
       </w:pPr>
-      <w:proofErr w:type="spellStart"/>
       <w:r>
-        <w:t>TransformBenchmarkResults.json</w:t>
+        <w:t>Prebuilt contender files:</w:t>
       </w:r>
-      <w:proofErr w:type="spellEnd"/>
-    </w:p>
-    <w:p>
-      <w:pPr>
-        <w:numPr>
-          <w:ilvl w:val="0"/>
-          <w:numId w:val="13"/>
-        </w:numPr>
-        <w:spacing w:after="160" w:line="278" w:lineRule="auto"/>
-      </w:pPr>
       <w:r>
-        <w:t>TransformBenchmarkResults.txt</w:t>
+        <w:br/>
+        <w:t>Contenders,-L5-P6-DR-MC-S</w:t>
+      </w:r>
+      <w:r>
+        <w:t>P</w:t>
+      </w:r>
+      <w:r>
+        <w:t>.txt</w:t>
       </w:r>
     </w:p>
     <w:p>
       <w:pPr>
         <w:numPr>
           <w:ilvl w:val="0"/>
-          <w:numId w:val="13"/>
+          <w:numId w:val="20"/>
         </w:numPr>
         <w:spacing w:after="160" w:line="278" w:lineRule="auto"/>
       </w:pPr>
-      <w:proofErr w:type="spellStart"/>
       <w:r>
-        <w:t>TransformProfileResults.json</w:t>
+        <w:t>Final fail DBs:</w:t>
       </w:r>
-      <w:proofErr w:type="spellEnd"/>
-    </w:p>
-    <w:p>
-      <w:pPr>
-        <w:numPr>
-          <w:ilvl w:val="0"/>
-          <w:numId w:val="13"/>
-        </w:numPr>
-        <w:spacing w:after="160" w:line="278" w:lineRule="auto"/>
-      </w:pPr>
       <w:r>
-        <w:t>Contains profiling data: average runtime per transform, system timings, etc.</w:t>
+        <w:br/>
+        <w:t>MungeFailDB,-P6-DR-MC-S</w:t>
+      </w:r>
+      <w:r>
+        <w:t>P</w:t>
+      </w:r>
+      <w:r>
+        <w:t>.db</w:t>
       </w:r>
     </w:p>
     <w:p>
       <w:pPr>
         <w:numPr>
           <w:ilvl w:val="0"/>
-          <w:numId w:val="13"/>
+          <w:numId w:val="20"/>
         </w:numPr>
         <w:spacing w:after="160" w:line="278" w:lineRule="auto"/>
       </w:pPr>
       <w:r>
-        <w:t>Used internally for estimating completion times and profiling bottlenecks.</w:t>
+        <w:t>Preserved Lx snapshots:</w:t>
+      </w:r>
+      <w:r>
+        <w:br/>
+        <w:t>State,-L5-P6-DN-MC-S</w:t>
+      </w:r>
+      <w:r>
+        <w:t>P</w:t>
+      </w:r>
+      <w:r>
+        <w:t>.json</w:t>
       </w:r>
     </w:p>
     <w:p>
@@ -924,8 +880,8 @@
         <w:spacing w:after="160" w:line="278" w:lineRule="auto"/>
       </w:pPr>
       <w:r>
-        <w:pict w14:anchorId="342EC4BE">
-          <v:rect id="_x0000_i1030" style="width:0;height:1.5pt" o:hralign="center" o:hrstd="t" o:hr="t" fillcolor="#a0a0a0" stroked="f"/>
+        <w:pict w14:anchorId="73B65AC1">
+          <v:rect id="_x0000_i1060" style="width:0;height:1.5pt" o:hralign="center" o:hrstd="t" o:hr="t" fillcolor="#a0a0a0" stroked="f"/>
         </w:pict>
       </w:r>
     </w:p>
@@ -943,131 +899,78 @@
           <w:b/>
           <w:bCs/>
         </w:rPr>
-        <w:t>🔹</w:t>
+        <w:t>🔸</w:t>
       </w:r>
       <w:r>
         <w:rPr>
           <w:b/>
           <w:bCs/>
         </w:rPr>
-        <w:t xml:space="preserve"> Input Datasets</w:t>
+        <w:t xml:space="preserve"> Data/ — Static Inputs</w:t>
       </w:r>
     </w:p>
     <w:p>
       <w:pPr>
+        <w:numPr>
+          <w:ilvl w:val="0"/>
+          <w:numId w:val="21"/>
+        </w:numPr>
         <w:spacing w:after="160" w:line="278" w:lineRule="auto"/>
       </w:pPr>
+      <w:r>
+        <w:t>Frankenstein.txt / .bin – Natural text corpus</w:t>
+      </w:r>
+    </w:p>
+    <w:p>
+      <w:pPr>
+        <w:numPr>
+          <w:ilvl w:val="0"/>
+          <w:numId w:val="21"/>
+        </w:numPr>
+        <w:spacing w:after="160" w:line="278" w:lineRule="auto"/>
+      </w:pPr>
+      <w:r>
+        <w:t>randoms.bin – Pre-generated entropy</w:t>
+      </w:r>
+    </w:p>
+    <w:p>
+      <w:pPr>
+        <w:numPr>
+          <w:ilvl w:val="0"/>
+          <w:numId w:val="21"/>
+        </w:numPr>
+        <w:spacing w:after="160" w:line="278" w:lineRule="auto"/>
+      </w:pPr>
+      <w:r>
+        <w:t>UserData.bin – Optional user-provided input</w:t>
+      </w:r>
+    </w:p>
+    <w:p>
+      <w:pPr>
+        <w:spacing w:after="160" w:line="278" w:lineRule="auto"/>
+      </w:pPr>
+      <w:r>
+        <w:t xml:space="preserve">These power the InputType settings (DN, DR, DU) and are </w:t>
+      </w:r>
       <w:r>
         <w:rPr>
           <w:b/>
           <w:bCs/>
         </w:rPr>
-        <w:t>Files:</w:t>
+        <w:t>read-only</w:t>
+      </w:r>
+      <w:r>
+        <w:t xml:space="preserve"> during scoring.</w:t>
       </w:r>
     </w:p>
     <w:p>
       <w:pPr>
-        <w:numPr>
-          <w:ilvl w:val="0"/>
-          <w:numId w:val="14"/>
-        </w:numPr>
-        <w:spacing w:after="160" w:line="278" w:lineRule="auto"/>
-      </w:pPr>
-      <w:r>
-        <w:t xml:space="preserve">Frankenstein.txt / </w:t>
-      </w:r>
-      <w:proofErr w:type="spellStart"/>
-      <w:r>
-        <w:t>Frankenstein.bin</w:t>
-      </w:r>
-      <w:proofErr w:type="spellEnd"/>
-      <w:r>
-        <w:t xml:space="preserve"> — literary corpus for Natural </w:t>
-      </w:r>
-      <w:proofErr w:type="spellStart"/>
-      <w:r>
-        <w:t>InputType</w:t>
-      </w:r>
-      <w:proofErr w:type="spellEnd"/>
-    </w:p>
-    <w:p>
-      <w:pPr>
-        <w:numPr>
-          <w:ilvl w:val="0"/>
-          <w:numId w:val="14"/>
-        </w:numPr>
-        <w:spacing w:after="160" w:line="278" w:lineRule="auto"/>
-      </w:pPr>
-      <w:proofErr w:type="spellStart"/>
-      <w:r>
-        <w:t>randoms.bin</w:t>
-      </w:r>
-      <w:proofErr w:type="spellEnd"/>
-      <w:r>
-        <w:t xml:space="preserve"> — pre-generated random byte arrays for Random </w:t>
-      </w:r>
-      <w:proofErr w:type="spellStart"/>
-      <w:r>
-        <w:t>InputType</w:t>
-      </w:r>
-      <w:proofErr w:type="spellEnd"/>
-    </w:p>
-    <w:p>
-      <w:pPr>
-        <w:spacing w:after="160" w:line="278" w:lineRule="auto"/>
-      </w:pPr>
-      <w:r>
-        <w:rPr>
-          <w:b/>
-          <w:bCs/>
-        </w:rPr>
-        <w:t>Notes:</w:t>
-      </w:r>
-    </w:p>
-    <w:p>
-      <w:pPr>
-        <w:numPr>
-          <w:ilvl w:val="0"/>
-          <w:numId w:val="15"/>
-        </w:numPr>
-        <w:spacing w:after="160" w:line="278" w:lineRule="auto"/>
-      </w:pPr>
-      <w:r>
-        <w:t>Combined input is built dynamically from all three classes.</w:t>
-      </w:r>
-    </w:p>
-    <w:p>
-      <w:pPr>
-        <w:numPr>
-          <w:ilvl w:val="0"/>
-          <w:numId w:val="15"/>
-        </w:numPr>
-        <w:spacing w:after="160" w:line="278" w:lineRule="auto"/>
-      </w:pPr>
-      <w:r>
-        <w:t>Sequence input is algorithmically generated (e.g., counters, monotonic ramps).</w:t>
-      </w:r>
-    </w:p>
-    <w:p>
-      <w:pPr>
-        <w:numPr>
-          <w:ilvl w:val="0"/>
-          <w:numId w:val="15"/>
-        </w:numPr>
         <w:spacing w:after="160" w:line="278" w:lineRule="auto"/>
       </w:pPr>
       <w:r>
         <w:lastRenderedPageBreak/>
-        <w:t>Canned input ensures score stability between runs.</w:t>
-      </w:r>
-    </w:p>
-    <w:p>
-      <w:pPr>
-        <w:spacing w:after="160" w:line="278" w:lineRule="auto"/>
-      </w:pPr>
-      <w:r>
-        <w:pict w14:anchorId="013E7E1A">
-          <v:rect id="_x0000_i1031" style="width:0;height:1.5pt" o:hralign="center" o:hrstd="t" o:hr="t" fillcolor="#a0a0a0" stroked="f"/>
+        <w:pict w14:anchorId="35C48EE2">
+          <v:rect id="_x0000_i1061" style="width:0;height:1.5pt" o:hralign="center" o:hrstd="t" o:hr="t" fillcolor="#a0a0a0" stroked="f"/>
         </w:pict>
       </w:r>
     </w:p>
@@ -1085,7 +988,139 @@
           <w:b/>
           <w:bCs/>
         </w:rPr>
-        <w:t>🔹</w:t>
+        <w:t>🔸</w:t>
+      </w:r>
+      <w:r>
+        <w:rPr>
+          <w:b/>
+          <w:bCs/>
+        </w:rPr>
+        <w:t xml:space="preserve"> Docs/ — User &amp; Dev Documentation</w:t>
+      </w:r>
+    </w:p>
+    <w:p>
+      <w:pPr>
+        <w:numPr>
+          <w:ilvl w:val="0"/>
+          <w:numId w:val="22"/>
+        </w:numPr>
+        <w:spacing w:after="160" w:line="278" w:lineRule="auto"/>
+      </w:pPr>
+      <w:r>
+        <w:t>01_Introduction.docx → 13_Interpreting Mango's Practical Scoring Model.docx</w:t>
+      </w:r>
+    </w:p>
+    <w:p>
+      <w:pPr>
+        <w:numPr>
+          <w:ilvl w:val="0"/>
+          <w:numId w:val="22"/>
+        </w:numPr>
+        <w:spacing w:after="160" w:line="278" w:lineRule="auto"/>
+      </w:pPr>
+      <w:r>
+        <w:t>Live reference for commands, scoring, transforms, usage</w:t>
+      </w:r>
+    </w:p>
+    <w:p>
+      <w:pPr>
+        <w:spacing w:after="160" w:line="278" w:lineRule="auto"/>
+      </w:pPr>
+      <w:r>
+        <w:pict w14:anchorId="50AA35D0">
+          <v:rect id="_x0000_i1062" style="width:0;height:1.5pt" o:hralign="center" o:hrstd="t" o:hr="t" fillcolor="#a0a0a0" stroked="f"/>
+        </w:pict>
+      </w:r>
+    </w:p>
+    <w:p>
+      <w:pPr>
+        <w:spacing w:after="160" w:line="278" w:lineRule="auto"/>
+        <w:rPr>
+          <w:b/>
+          <w:bCs/>
+        </w:rPr>
+      </w:pPr>
+      <w:r>
+        <w:rPr>
+          <w:rFonts w:ascii="Segoe UI Emoji" w:hAnsi="Segoe UI Emoji" w:cs="Segoe UI Emoji"/>
+          <w:b/>
+          <w:bCs/>
+        </w:rPr>
+        <w:t>🔸</w:t>
+      </w:r>
+      <w:r>
+        <w:rPr>
+          <w:b/>
+          <w:bCs/>
+        </w:rPr>
+        <w:t xml:space="preserve"> Runtime/ — Published Build Output</w:t>
+      </w:r>
+    </w:p>
+    <w:p>
+      <w:pPr>
+        <w:spacing w:after="160" w:line="278" w:lineRule="auto"/>
+      </w:pPr>
+      <w:r>
+        <w:t>Post-publish binaries for:</w:t>
+      </w:r>
+    </w:p>
+    <w:p>
+      <w:pPr>
+        <w:numPr>
+          <w:ilvl w:val="0"/>
+          <w:numId w:val="24"/>
+        </w:numPr>
+        <w:spacing w:after="160" w:line="278" w:lineRule="auto"/>
+      </w:pPr>
+      <w:r>
+        <w:t>Workbench/</w:t>
+      </w:r>
+    </w:p>
+    <w:p>
+      <w:pPr>
+        <w:numPr>
+          <w:ilvl w:val="0"/>
+          <w:numId w:val="24"/>
+        </w:numPr>
+        <w:spacing w:after="160" w:line="278" w:lineRule="auto"/>
+      </w:pPr>
+      <w:r>
+        <w:t>MangoAC/, MangoBM/, MangoZI/</w:t>
+      </w:r>
+    </w:p>
+    <w:p>
+      <w:pPr>
+        <w:spacing w:after="160" w:line="278" w:lineRule="auto"/>
+      </w:pPr>
+      <w:r>
+        <w:t>No editing expected — these are used for distribution and deployment.</w:t>
+      </w:r>
+    </w:p>
+    <w:p>
+      <w:pPr>
+        <w:spacing w:after="160" w:line="278" w:lineRule="auto"/>
+      </w:pPr>
+      <w:r>
+        <w:pict w14:anchorId="0E547B4E">
+          <v:rect id="_x0000_i1064" style="width:0;height:1.5pt" o:hralign="center" o:hrstd="t" o:hr="t" fillcolor="#a0a0a0" stroked="f"/>
+        </w:pict>
+      </w:r>
+    </w:p>
+    <w:p>
+      <w:pPr>
+        <w:spacing w:after="160" w:line="278" w:lineRule="auto"/>
+        <w:rPr>
+          <w:b/>
+          <w:bCs/>
+        </w:rPr>
+      </w:pPr>
+      <w:r>
+        <w:rPr>
+          <w:rFonts w:ascii="Segoe UI Emoji" w:hAnsi="Segoe UI Emoji" w:cs="Segoe UI Emoji"/>
+          <w:b/>
+          <w:bCs/>
+        </w:rPr>
+        <w:t>🔸</w:t>
       </w:r>
       <w:r>
         <w:rPr>
@@ -1097,68 +1132,56 @@
     </w:p>
     <w:p>
       <w:pPr>
+        <w:numPr>
+          <w:ilvl w:val="0"/>
+          <w:numId w:val="25"/>
+        </w:numPr>
         <w:spacing w:after="160" w:line="278" w:lineRule="auto"/>
       </w:pPr>
       <w:r>
-        <w:rPr>
-          <w:b/>
-          <w:bCs/>
-        </w:rPr>
-        <w:t>Files:</w:t>
+        <w:t>ConsoleState.json – Shell history and preferences</w:t>
       </w:r>
     </w:p>
     <w:p>
       <w:pPr>
         <w:numPr>
           <w:ilvl w:val="0"/>
-          <w:numId w:val="16"/>
+          <w:numId w:val="25"/>
         </w:numPr>
         <w:spacing w:after="160" w:line="278" w:lineRule="auto"/>
       </w:pPr>
-      <w:proofErr w:type="spellStart"/>
       <w:r>
-        <w:t>ConsoleState.json</w:t>
-      </w:r>
-      <w:proofErr w:type="spellEnd"/>
-      <w:r>
-        <w:t xml:space="preserve"> — Command history and last-used console input</w:t>
+        <w:t>GlobalSettings.json – Central config: rounds, mode, scoring, etc.</w:t>
       </w:r>
     </w:p>
     <w:p>
       <w:pPr>
         <w:numPr>
-          <w:ilvl w:val="0"/>
-          <w:numId w:val="16"/>
+          <w:ilvl w:val="1"/>
+          <w:numId w:val="25"/>
         </w:numPr>
         <w:spacing w:after="160" w:line="278" w:lineRule="auto"/>
       </w:pPr>
-      <w:proofErr w:type="spellStart"/>
       <w:r>
-        <w:t>GlobalSettings.json</w:t>
+        <w:rPr>
+          <w:rFonts w:ascii="Segoe UI Emoji" w:hAnsi="Segoe UI Emoji" w:cs="Segoe UI Emoji"/>
+        </w:rPr>
+        <w:t>📌</w:t>
       </w:r>
-      <w:proofErr w:type="spellEnd"/>
       <w:r>
-        <w:t xml:space="preserve"> — All config values (Rounds, </w:t>
-      </w:r>
-      <w:proofErr w:type="spellStart"/>
-      <w:r>
-        <w:t>PassCount</w:t>
-      </w:r>
-      <w:proofErr w:type="spellEnd"/>
-      <w:r>
-        <w:t>, Mode, etc.)</w:t>
+        <w:t xml:space="preserve"> Always lives next to the executable (AppContext.BaseDirectory)</w:t>
       </w:r>
     </w:p>
     <w:p>
       <w:pPr>
         <w:numPr>
           <w:ilvl w:val="0"/>
-          <w:numId w:val="16"/>
+          <w:numId w:val="25"/>
         </w:numPr>
         <w:spacing w:after="160" w:line="278" w:lineRule="auto"/>
       </w:pPr>
       <w:r>
-        <w:t>MangoConfig.txt — Runtime execution flag used during long jobs (e.g., Munge in progress)</w:t>
+        <w:t>MangoConfig.txt – Signal file for job status (e.g., “Munge in progress”)</w:t>
       </w:r>
     </w:p>
     <w:p>
@@ -1166,8 +1189,8 @@
         <w:spacing w:after="160" w:line="278" w:lineRule="auto"/>
       </w:pPr>
       <w:r>
-        <w:pict w14:anchorId="55784D16">
-          <v:rect id="_x0000_i1032" style="width:0;height:1.5pt" o:hralign="center" o:hrstd="t" o:hr="t" fillcolor="#a0a0a0" stroked="f"/>
+        <w:pict w14:anchorId="5A0B2804">
+          <v:rect id="_x0000_i1065" style="width:0;height:1.5pt" o:hralign="center" o:hrstd="t" o:hr="t" fillcolor="#a0a0a0" stroked="f"/>
         </w:pict>
       </w:r>
     </w:p>
@@ -1197,26 +1220,46 @@
     </w:p>
     <w:p>
       <w:pPr>
+        <w:numPr>
+          <w:ilvl w:val="0"/>
+          <w:numId w:val="26"/>
+        </w:numPr>
         <w:spacing w:after="160" w:line="278" w:lineRule="auto"/>
       </w:pPr>
       <w:r>
-        <w:t>This document is a living reference and will expand as new tooling, export formats, and configuration systems are introduced.</w:t>
+        <w:t>Output/ is a live workspace — tools may overwrite files here.</w:t>
       </w:r>
     </w:p>
     <w:p>
       <w:pPr>
+        <w:numPr>
+          <w:ilvl w:val="0"/>
+          <w:numId w:val="26"/>
+        </w:numPr>
         <w:spacing w:after="160" w:line="278" w:lineRule="auto"/>
       </w:pPr>
       <w:r>
-        <w:t xml:space="preserve">For best results, all automated systems (CI pipelines, regression tests, </w:t>
+        <w:t>Contender Archive/ is fixed — don’t write to it in normal flows.</w:t>
       </w:r>
-      <w:proofErr w:type="gramStart"/>
+    </w:p>
+    <w:p>
+      <w:pPr>
+        <w:numPr>
+          <w:ilvl w:val="0"/>
+          <w:numId w:val="26"/>
+        </w:numPr>
+        <w:spacing w:after="160" w:line="278" w:lineRule="auto"/>
+      </w:pPr>
       <w:r>
-        <w:t>Munge</w:t>
+        <w:t>Auto-resume, fail avoidance, and scoring depend on these conventions.</w:t>
       </w:r>
-      <w:proofErr w:type="gramEnd"/>
+    </w:p>
+    <w:p>
+      <w:pPr>
+        <w:spacing w:after="160" w:line="278" w:lineRule="auto"/>
+      </w:pPr>
       <w:r>
-        <w:t xml:space="preserve"> schedulers) should adhere to these conventions for interoperability and reproducibility.</w:t>
+        <w:t>For reproducible results, ensure your automation respects the roles of each file and folder.</w:t>
       </w:r>
     </w:p>
     <w:p/>
@@ -1554,6 +1597,155 @@
     </w:lvl>
   </w:abstractNum>
   <w:abstractNum w:abstractNumId="10" w15:restartNumberingAfterBreak="0">
+    <w:nsid w:val="08A4381B"/>
+    <w:multiLevelType w:val="multilevel"/>
+    <w:tmpl w:val="34643B1C"/>
+    <w:lvl w:ilvl="0">
+      <w:start w:val="1"/>
+      <w:numFmt w:val="bullet"/>
+      <w:lvlText w:val=""/>
+      <w:lvlJc w:val="left"/>
+      <w:pPr>
+        <w:tabs>
+          <w:tab w:val="num" w:pos="720"/>
+        </w:tabs>
+        <w:ind w:left="720" w:hanging="360"/>
+      </w:pPr>
+      <w:rPr>
+        <w:rFonts w:ascii="Symbol" w:hAnsi="Symbol" w:hint="default"/>
+        <w:sz w:val="20"/>
+      </w:rPr>
+    </w:lvl>
+    <w:lvl w:ilvl="1" w:tentative="1">
+      <w:start w:val="1"/>
+      <w:numFmt w:val="bullet"/>
+      <w:lvlText w:val="o"/>
+      <w:lvlJc w:val="left"/>
+      <w:pPr>
+        <w:tabs>
+          <w:tab w:val="num" w:pos="1440"/>
+        </w:tabs>
+        <w:ind w:left="1440" w:hanging="360"/>
+      </w:pPr>
+      <w:rPr>
+        <w:rFonts w:ascii="Courier New" w:hAnsi="Courier New" w:hint="default"/>
+        <w:sz w:val="20"/>
+      </w:rPr>
+    </w:lvl>
+    <w:lvl w:ilvl="2" w:tentative="1">
+      <w:start w:val="1"/>
+      <w:numFmt w:val="bullet"/>
+      <w:lvlText w:val=""/>
+      <w:lvlJc w:val="left"/>
+      <w:pPr>
+        <w:tabs>
+          <w:tab w:val="num" w:pos="2160"/>
+        </w:tabs>
+        <w:ind w:left="2160" w:hanging="360"/>
+      </w:pPr>
+      <w:rPr>
+        <w:rFonts w:ascii="Wingdings" w:hAnsi="Wingdings" w:hint="default"/>
+        <w:sz w:val="20"/>
+      </w:rPr>
+    </w:lvl>
+    <w:lvl w:ilvl="3" w:tentative="1">
+      <w:start w:val="1"/>
+      <w:numFmt w:val="bullet"/>
+      <w:lvlText w:val=""/>
+      <w:lvlJc w:val="left"/>
+      <w:pPr>
+        <w:tabs>
+          <w:tab w:val="num" w:pos="2880"/>
+        </w:tabs>
+        <w:ind w:left="2880" w:hanging="360"/>
+      </w:pPr>
+      <w:rPr>
+        <w:rFonts w:ascii="Wingdings" w:hAnsi="Wingdings" w:hint="default"/>
+        <w:sz w:val="20"/>
+      </w:rPr>
+    </w:lvl>
+    <w:lvl w:ilvl="4" w:tentative="1">
+      <w:start w:val="1"/>
+      <w:numFmt w:val="bullet"/>
+      <w:lvlText w:val=""/>
+      <w:lvlJc w:val="left"/>
+      <w:pPr>
+        <w:tabs>
+          <w:tab w:val="num" w:pos="3600"/>
+        </w:tabs>
+        <w:ind w:left="3600" w:hanging="360"/>
+      </w:pPr>
+      <w:rPr>
+        <w:rFonts w:ascii="Wingdings" w:hAnsi="Wingdings" w:hint="default"/>
+        <w:sz w:val="20"/>
+      </w:rPr>
+    </w:lvl>
+    <w:lvl w:ilvl="5" w:tentative="1">
+      <w:start w:val="1"/>
+      <w:numFmt w:val="bullet"/>
+      <w:lvlText w:val=""/>
+      <w:lvlJc w:val="left"/>
+      <w:pPr>
+        <w:tabs>
+          <w:tab w:val="num" w:pos="4320"/>
+        </w:tabs>
+        <w:ind w:left="4320" w:hanging="360"/>
+      </w:pPr>
+      <w:rPr>
+        <w:rFonts w:ascii="Wingdings" w:hAnsi="Wingdings" w:hint="default"/>
+        <w:sz w:val="20"/>
+      </w:rPr>
+    </w:lvl>
+    <w:lvl w:ilvl="6" w:tentative="1">
+      <w:start w:val="1"/>
+      <w:numFmt w:val="bullet"/>
+      <w:lvlText w:val=""/>
+      <w:lvlJc w:val="left"/>
+      <w:pPr>
+        <w:tabs>
+          <w:tab w:val="num" w:pos="5040"/>
+        </w:tabs>
+        <w:ind w:left="5040" w:hanging="360"/>
+      </w:pPr>
+      <w:rPr>
+        <w:rFonts w:ascii="Wingdings" w:hAnsi="Wingdings" w:hint="default"/>
+        <w:sz w:val="20"/>
+      </w:rPr>
+    </w:lvl>
+    <w:lvl w:ilvl="7" w:tentative="1">
+      <w:start w:val="1"/>
+      <w:numFmt w:val="bullet"/>
+      <w:lvlText w:val=""/>
+      <w:lvlJc w:val="left"/>
+      <w:pPr>
+        <w:tabs>
+          <w:tab w:val="num" w:pos="5760"/>
+        </w:tabs>
+        <w:ind w:left="5760" w:hanging="360"/>
+      </w:pPr>
+      <w:rPr>
+        <w:rFonts w:ascii="Wingdings" w:hAnsi="Wingdings" w:hint="default"/>
+        <w:sz w:val="20"/>
+      </w:rPr>
+    </w:lvl>
+    <w:lvl w:ilvl="8" w:tentative="1">
+      <w:start w:val="1"/>
+      <w:numFmt w:val="bullet"/>
+      <w:lvlText w:val=""/>
+      <w:lvlJc w:val="left"/>
+      <w:pPr>
+        <w:tabs>
+          <w:tab w:val="num" w:pos="6480"/>
+        </w:tabs>
+        <w:ind w:left="6480" w:hanging="360"/>
+      </w:pPr>
+      <w:rPr>
+        <w:rFonts w:ascii="Wingdings" w:hAnsi="Wingdings" w:hint="default"/>
+        <w:sz w:val="20"/>
+      </w:rPr>
+    </w:lvl>
+  </w:abstractNum>
+  <w:abstractNum w:abstractNumId="11" w15:restartNumberingAfterBreak="0">
     <w:nsid w:val="08C76605"/>
     <w:multiLevelType w:val="multilevel"/>
     <w:tmpl w:val="3FA068E6"/>
@@ -1702,7 +1894,454 @@
       </w:rPr>
     </w:lvl>
   </w:abstractNum>
-  <w:abstractNum w:abstractNumId="11" w15:restartNumberingAfterBreak="0">
+  <w:abstractNum w:abstractNumId="12" w15:restartNumberingAfterBreak="0">
+    <w:nsid w:val="0E0579EB"/>
+    <w:multiLevelType w:val="multilevel"/>
+    <w:tmpl w:val="0534F40E"/>
+    <w:lvl w:ilvl="0">
+      <w:start w:val="1"/>
+      <w:numFmt w:val="bullet"/>
+      <w:lvlText w:val=""/>
+      <w:lvlJc w:val="left"/>
+      <w:pPr>
+        <w:tabs>
+          <w:tab w:val="num" w:pos="720"/>
+        </w:tabs>
+        <w:ind w:left="720" w:hanging="360"/>
+      </w:pPr>
+      <w:rPr>
+        <w:rFonts w:ascii="Symbol" w:hAnsi="Symbol" w:hint="default"/>
+        <w:sz w:val="20"/>
+      </w:rPr>
+    </w:lvl>
+    <w:lvl w:ilvl="1" w:tentative="1">
+      <w:start w:val="1"/>
+      <w:numFmt w:val="bullet"/>
+      <w:lvlText w:val="o"/>
+      <w:lvlJc w:val="left"/>
+      <w:pPr>
+        <w:tabs>
+          <w:tab w:val="num" w:pos="1440"/>
+        </w:tabs>
+        <w:ind w:left="1440" w:hanging="360"/>
+      </w:pPr>
+      <w:rPr>
+        <w:rFonts w:ascii="Courier New" w:hAnsi="Courier New" w:hint="default"/>
+        <w:sz w:val="20"/>
+      </w:rPr>
+    </w:lvl>
+    <w:lvl w:ilvl="2" w:tentative="1">
+      <w:start w:val="1"/>
+      <w:numFmt w:val="bullet"/>
+      <w:lvlText w:val=""/>
+      <w:lvlJc w:val="left"/>
+      <w:pPr>
+        <w:tabs>
+          <w:tab w:val="num" w:pos="2160"/>
+        </w:tabs>
+        <w:ind w:left="2160" w:hanging="360"/>
+      </w:pPr>
+      <w:rPr>
+        <w:rFonts w:ascii="Wingdings" w:hAnsi="Wingdings" w:hint="default"/>
+        <w:sz w:val="20"/>
+      </w:rPr>
+    </w:lvl>
+    <w:lvl w:ilvl="3" w:tentative="1">
+      <w:start w:val="1"/>
+      <w:numFmt w:val="bullet"/>
+      <w:lvlText w:val=""/>
+      <w:lvlJc w:val="left"/>
+      <w:pPr>
+        <w:tabs>
+          <w:tab w:val="num" w:pos="2880"/>
+        </w:tabs>
+        <w:ind w:left="2880" w:hanging="360"/>
+      </w:pPr>
+      <w:rPr>
+        <w:rFonts w:ascii="Wingdings" w:hAnsi="Wingdings" w:hint="default"/>
+        <w:sz w:val="20"/>
+      </w:rPr>
+    </w:lvl>
+    <w:lvl w:ilvl="4" w:tentative="1">
+      <w:start w:val="1"/>
+      <w:numFmt w:val="bullet"/>
+      <w:lvlText w:val=""/>
+      <w:lvlJc w:val="left"/>
+      <w:pPr>
+        <w:tabs>
+          <w:tab w:val="num" w:pos="3600"/>
+        </w:tabs>
+        <w:ind w:left="3600" w:hanging="360"/>
+      </w:pPr>
+      <w:rPr>
+        <w:rFonts w:ascii="Wingdings" w:hAnsi="Wingdings" w:hint="default"/>
+        <w:sz w:val="20"/>
+      </w:rPr>
+    </w:lvl>
+    <w:lvl w:ilvl="5" w:tentative="1">
+      <w:start w:val="1"/>
+      <w:numFmt w:val="bullet"/>
+      <w:lvlText w:val=""/>
+      <w:lvlJc w:val="left"/>
+      <w:pPr>
+        <w:tabs>
+          <w:tab w:val="num" w:pos="4320"/>
+        </w:tabs>
+        <w:ind w:left="4320" w:hanging="360"/>
+      </w:pPr>
+      <w:rPr>
+        <w:rFonts w:ascii="Wingdings" w:hAnsi="Wingdings" w:hint="default"/>
+        <w:sz w:val="20"/>
+      </w:rPr>
+    </w:lvl>
+    <w:lvl w:ilvl="6" w:tentative="1">
+      <w:start w:val="1"/>
+      <w:numFmt w:val="bullet"/>
+      <w:lvlText w:val=""/>
+      <w:lvlJc w:val="left"/>
+      <w:pPr>
+        <w:tabs>
+          <w:tab w:val="num" w:pos="5040"/>
+        </w:tabs>
+        <w:ind w:left="5040" w:hanging="360"/>
+      </w:pPr>
+      <w:rPr>
+        <w:rFonts w:ascii="Wingdings" w:hAnsi="Wingdings" w:hint="default"/>
+        <w:sz w:val="20"/>
+      </w:rPr>
+    </w:lvl>
+    <w:lvl w:ilvl="7" w:tentative="1">
+      <w:start w:val="1"/>
+      <w:numFmt w:val="bullet"/>
+      <w:lvlText w:val=""/>
+      <w:lvlJc w:val="left"/>
+      <w:pPr>
+        <w:tabs>
+          <w:tab w:val="num" w:pos="5760"/>
+        </w:tabs>
+        <w:ind w:left="5760" w:hanging="360"/>
+      </w:pPr>
+      <w:rPr>
+        <w:rFonts w:ascii="Wingdings" w:hAnsi="Wingdings" w:hint="default"/>
+        <w:sz w:val="20"/>
+      </w:rPr>
+    </w:lvl>
+    <w:lvl w:ilvl="8" w:tentative="1">
+      <w:start w:val="1"/>
+      <w:numFmt w:val="bullet"/>
+      <w:lvlText w:val=""/>
+      <w:lvlJc w:val="left"/>
+      <w:pPr>
+        <w:tabs>
+          <w:tab w:val="num" w:pos="6480"/>
+        </w:tabs>
+        <w:ind w:left="6480" w:hanging="360"/>
+      </w:pPr>
+      <w:rPr>
+        <w:rFonts w:ascii="Wingdings" w:hAnsi="Wingdings" w:hint="default"/>
+        <w:sz w:val="20"/>
+      </w:rPr>
+    </w:lvl>
+  </w:abstractNum>
+  <w:abstractNum w:abstractNumId="13" w15:restartNumberingAfterBreak="0">
+    <w:nsid w:val="0FB420A0"/>
+    <w:multiLevelType w:val="multilevel"/>
+    <w:tmpl w:val="94BA167E"/>
+    <w:lvl w:ilvl="0">
+      <w:start w:val="1"/>
+      <w:numFmt w:val="bullet"/>
+      <w:lvlText w:val=""/>
+      <w:lvlJc w:val="left"/>
+      <w:pPr>
+        <w:tabs>
+          <w:tab w:val="num" w:pos="720"/>
+        </w:tabs>
+        <w:ind w:left="720" w:hanging="360"/>
+      </w:pPr>
+      <w:rPr>
+        <w:rFonts w:ascii="Symbol" w:hAnsi="Symbol" w:hint="default"/>
+        <w:sz w:val="20"/>
+      </w:rPr>
+    </w:lvl>
+    <w:lvl w:ilvl="1" w:tentative="1">
+      <w:start w:val="1"/>
+      <w:numFmt w:val="bullet"/>
+      <w:lvlText w:val="o"/>
+      <w:lvlJc w:val="left"/>
+      <w:pPr>
+        <w:tabs>
+          <w:tab w:val="num" w:pos="1440"/>
+        </w:tabs>
+        <w:ind w:left="1440" w:hanging="360"/>
+      </w:pPr>
+      <w:rPr>
+        <w:rFonts w:ascii="Courier New" w:hAnsi="Courier New" w:hint="default"/>
+        <w:sz w:val="20"/>
+      </w:rPr>
+    </w:lvl>
+    <w:lvl w:ilvl="2" w:tentative="1">
+      <w:start w:val="1"/>
+      <w:numFmt w:val="bullet"/>
+      <w:lvlText w:val=""/>
+      <w:lvlJc w:val="left"/>
+      <w:pPr>
+        <w:tabs>
+          <w:tab w:val="num" w:pos="2160"/>
+        </w:tabs>
+        <w:ind w:left="2160" w:hanging="360"/>
+      </w:pPr>
+      <w:rPr>
+        <w:rFonts w:ascii="Wingdings" w:hAnsi="Wingdings" w:hint="default"/>
+        <w:sz w:val="20"/>
+      </w:rPr>
+    </w:lvl>
+    <w:lvl w:ilvl="3" w:tentative="1">
+      <w:start w:val="1"/>
+      <w:numFmt w:val="bullet"/>
+      <w:lvlText w:val=""/>
+      <w:lvlJc w:val="left"/>
+      <w:pPr>
+        <w:tabs>
+          <w:tab w:val="num" w:pos="2880"/>
+        </w:tabs>
+        <w:ind w:left="2880" w:hanging="360"/>
+      </w:pPr>
+      <w:rPr>
+        <w:rFonts w:ascii="Wingdings" w:hAnsi="Wingdings" w:hint="default"/>
+        <w:sz w:val="20"/>
+      </w:rPr>
+    </w:lvl>
+    <w:lvl w:ilvl="4" w:tentative="1">
+      <w:start w:val="1"/>
+      <w:numFmt w:val="bullet"/>
+      <w:lvlText w:val=""/>
+      <w:lvlJc w:val="left"/>
+      <w:pPr>
+        <w:tabs>
+          <w:tab w:val="num" w:pos="3600"/>
+        </w:tabs>
+        <w:ind w:left="3600" w:hanging="360"/>
+      </w:pPr>
+      <w:rPr>
+        <w:rFonts w:ascii="Wingdings" w:hAnsi="Wingdings" w:hint="default"/>
+        <w:sz w:val="20"/>
+      </w:rPr>
+    </w:lvl>
+    <w:lvl w:ilvl="5" w:tentative="1">
+      <w:start w:val="1"/>
+      <w:numFmt w:val="bullet"/>
+      <w:lvlText w:val=""/>
+      <w:lvlJc w:val="left"/>
+      <w:pPr>
+        <w:tabs>
+          <w:tab w:val="num" w:pos="4320"/>
+        </w:tabs>
+        <w:ind w:left="4320" w:hanging="360"/>
+      </w:pPr>
+      <w:rPr>
+        <w:rFonts w:ascii="Wingdings" w:hAnsi="Wingdings" w:hint="default"/>
+        <w:sz w:val="20"/>
+      </w:rPr>
+    </w:lvl>
+    <w:lvl w:ilvl="6" w:tentative="1">
+      <w:start w:val="1"/>
+      <w:numFmt w:val="bullet"/>
+      <w:lvlText w:val=""/>
+      <w:lvlJc w:val="left"/>
+      <w:pPr>
+        <w:tabs>
+          <w:tab w:val="num" w:pos="5040"/>
+        </w:tabs>
+        <w:ind w:left="5040" w:hanging="360"/>
+      </w:pPr>
+      <w:rPr>
+        <w:rFonts w:ascii="Wingdings" w:hAnsi="Wingdings" w:hint="default"/>
+        <w:sz w:val="20"/>
+      </w:rPr>
+    </w:lvl>
+    <w:lvl w:ilvl="7" w:tentative="1">
+      <w:start w:val="1"/>
+      <w:numFmt w:val="bullet"/>
+      <w:lvlText w:val=""/>
+      <w:lvlJc w:val="left"/>
+      <w:pPr>
+        <w:tabs>
+          <w:tab w:val="num" w:pos="5760"/>
+        </w:tabs>
+        <w:ind w:left="5760" w:hanging="360"/>
+      </w:pPr>
+      <w:rPr>
+        <w:rFonts w:ascii="Wingdings" w:hAnsi="Wingdings" w:hint="default"/>
+        <w:sz w:val="20"/>
+      </w:rPr>
+    </w:lvl>
+    <w:lvl w:ilvl="8" w:tentative="1">
+      <w:start w:val="1"/>
+      <w:numFmt w:val="bullet"/>
+      <w:lvlText w:val=""/>
+      <w:lvlJc w:val="left"/>
+      <w:pPr>
+        <w:tabs>
+          <w:tab w:val="num" w:pos="6480"/>
+        </w:tabs>
+        <w:ind w:left="6480" w:hanging="360"/>
+      </w:pPr>
+      <w:rPr>
+        <w:rFonts w:ascii="Wingdings" w:hAnsi="Wingdings" w:hint="default"/>
+        <w:sz w:val="20"/>
+      </w:rPr>
+    </w:lvl>
+  </w:abstractNum>
+  <w:abstractNum w:abstractNumId="14" w15:restartNumberingAfterBreak="0">
+    <w:nsid w:val="135C650F"/>
+    <w:multiLevelType w:val="multilevel"/>
+    <w:tmpl w:val="6E064CA6"/>
+    <w:lvl w:ilvl="0">
+      <w:start w:val="1"/>
+      <w:numFmt w:val="bullet"/>
+      <w:lvlText w:val=""/>
+      <w:lvlJc w:val="left"/>
+      <w:pPr>
+        <w:tabs>
+          <w:tab w:val="num" w:pos="720"/>
+        </w:tabs>
+        <w:ind w:left="720" w:hanging="360"/>
+      </w:pPr>
+      <w:rPr>
+        <w:rFonts w:ascii="Symbol" w:hAnsi="Symbol" w:hint="default"/>
+        <w:sz w:val="20"/>
+      </w:rPr>
+    </w:lvl>
+    <w:lvl w:ilvl="1" w:tentative="1">
+      <w:start w:val="1"/>
+      <w:numFmt w:val="bullet"/>
+      <w:lvlText w:val="o"/>
+      <w:lvlJc w:val="left"/>
+      <w:pPr>
+        <w:tabs>
+          <w:tab w:val="num" w:pos="1440"/>
+        </w:tabs>
+        <w:ind w:left="1440" w:hanging="360"/>
+      </w:pPr>
+      <w:rPr>
+        <w:rFonts w:ascii="Courier New" w:hAnsi="Courier New" w:hint="default"/>
+        <w:sz w:val="20"/>
+      </w:rPr>
+    </w:lvl>
+    <w:lvl w:ilvl="2" w:tentative="1">
+      <w:start w:val="1"/>
+      <w:numFmt w:val="bullet"/>
+      <w:lvlText w:val=""/>
+      <w:lvlJc w:val="left"/>
+      <w:pPr>
+        <w:tabs>
+          <w:tab w:val="num" w:pos="2160"/>
+        </w:tabs>
+        <w:ind w:left="2160" w:hanging="360"/>
+      </w:pPr>
+      <w:rPr>
+        <w:rFonts w:ascii="Wingdings" w:hAnsi="Wingdings" w:hint="default"/>
+        <w:sz w:val="20"/>
+      </w:rPr>
+    </w:lvl>
+    <w:lvl w:ilvl="3" w:tentative="1">
+      <w:start w:val="1"/>
+      <w:numFmt w:val="bullet"/>
+      <w:lvlText w:val=""/>
+      <w:lvlJc w:val="left"/>
+      <w:pPr>
+        <w:tabs>
+          <w:tab w:val="num" w:pos="2880"/>
+        </w:tabs>
+        <w:ind w:left="2880" w:hanging="360"/>
+      </w:pPr>
+      <w:rPr>
+        <w:rFonts w:ascii="Wingdings" w:hAnsi="Wingdings" w:hint="default"/>
+        <w:sz w:val="20"/>
+      </w:rPr>
+    </w:lvl>
+    <w:lvl w:ilvl="4" w:tentative="1">
+      <w:start w:val="1"/>
+      <w:numFmt w:val="bullet"/>
+      <w:lvlText w:val=""/>
+      <w:lvlJc w:val="left"/>
+      <w:pPr>
+        <w:tabs>
+          <w:tab w:val="num" w:pos="3600"/>
+        </w:tabs>
+        <w:ind w:left="3600" w:hanging="360"/>
+      </w:pPr>
+      <w:rPr>
+        <w:rFonts w:ascii="Wingdings" w:hAnsi="Wingdings" w:hint="default"/>
+        <w:sz w:val="20"/>
+      </w:rPr>
+    </w:lvl>
+    <w:lvl w:ilvl="5" w:tentative="1">
+      <w:start w:val="1"/>
+      <w:numFmt w:val="bullet"/>
+      <w:lvlText w:val=""/>
+      <w:lvlJc w:val="left"/>
+      <w:pPr>
+        <w:tabs>
+          <w:tab w:val="num" w:pos="4320"/>
+        </w:tabs>
+        <w:ind w:left="4320" w:hanging="360"/>
+      </w:pPr>
+      <w:rPr>
+        <w:rFonts w:ascii="Wingdings" w:hAnsi="Wingdings" w:hint="default"/>
+        <w:sz w:val="20"/>
+      </w:rPr>
+    </w:lvl>
+    <w:lvl w:ilvl="6" w:tentative="1">
+      <w:start w:val="1"/>
+      <w:numFmt w:val="bullet"/>
+      <w:lvlText w:val=""/>
+      <w:lvlJc w:val="left"/>
+      <w:pPr>
+        <w:tabs>
+          <w:tab w:val="num" w:pos="5040"/>
+        </w:tabs>
+        <w:ind w:left="5040" w:hanging="360"/>
+      </w:pPr>
+      <w:rPr>
+        <w:rFonts w:ascii="Wingdings" w:hAnsi="Wingdings" w:hint="default"/>
+        <w:sz w:val="20"/>
+      </w:rPr>
+    </w:lvl>
+    <w:lvl w:ilvl="7" w:tentative="1">
+      <w:start w:val="1"/>
+      <w:numFmt w:val="bullet"/>
+      <w:lvlText w:val=""/>
+      <w:lvlJc w:val="left"/>
+      <w:pPr>
+        <w:tabs>
+          <w:tab w:val="num" w:pos="5760"/>
+        </w:tabs>
+        <w:ind w:left="5760" w:hanging="360"/>
+      </w:pPr>
+      <w:rPr>
+        <w:rFonts w:ascii="Wingdings" w:hAnsi="Wingdings" w:hint="default"/>
+        <w:sz w:val="20"/>
+      </w:rPr>
+    </w:lvl>
+    <w:lvl w:ilvl="8" w:tentative="1">
+      <w:start w:val="1"/>
+      <w:numFmt w:val="bullet"/>
+      <w:lvlText w:val=""/>
+      <w:lvlJc w:val="left"/>
+      <w:pPr>
+        <w:tabs>
+          <w:tab w:val="num" w:pos="6480"/>
+        </w:tabs>
+        <w:ind w:left="6480" w:hanging="360"/>
+      </w:pPr>
+      <w:rPr>
+        <w:rFonts w:ascii="Wingdings" w:hAnsi="Wingdings" w:hint="default"/>
+        <w:sz w:val="20"/>
+      </w:rPr>
+    </w:lvl>
+  </w:abstractNum>
+  <w:abstractNum w:abstractNumId="15" w15:restartNumberingAfterBreak="0">
     <w:nsid w:val="188C59E4"/>
     <w:multiLevelType w:val="multilevel"/>
     <w:tmpl w:val="782A6568"/>
@@ -1851,7 +2490,454 @@
       </w:rPr>
     </w:lvl>
   </w:abstractNum>
-  <w:abstractNum w:abstractNumId="12" w15:restartNumberingAfterBreak="0">
+  <w:abstractNum w:abstractNumId="16" w15:restartNumberingAfterBreak="0">
+    <w:nsid w:val="2CC37FEA"/>
+    <w:multiLevelType w:val="multilevel"/>
+    <w:tmpl w:val="1368D664"/>
+    <w:lvl w:ilvl="0">
+      <w:start w:val="1"/>
+      <w:numFmt w:val="bullet"/>
+      <w:lvlText w:val=""/>
+      <w:lvlJc w:val="left"/>
+      <w:pPr>
+        <w:tabs>
+          <w:tab w:val="num" w:pos="720"/>
+        </w:tabs>
+        <w:ind w:left="720" w:hanging="360"/>
+      </w:pPr>
+      <w:rPr>
+        <w:rFonts w:ascii="Symbol" w:hAnsi="Symbol" w:hint="default"/>
+        <w:sz w:val="20"/>
+      </w:rPr>
+    </w:lvl>
+    <w:lvl w:ilvl="1" w:tentative="1">
+      <w:start w:val="1"/>
+      <w:numFmt w:val="bullet"/>
+      <w:lvlText w:val="o"/>
+      <w:lvlJc w:val="left"/>
+      <w:pPr>
+        <w:tabs>
+          <w:tab w:val="num" w:pos="1440"/>
+        </w:tabs>
+        <w:ind w:left="1440" w:hanging="360"/>
+      </w:pPr>
+      <w:rPr>
+        <w:rFonts w:ascii="Courier New" w:hAnsi="Courier New" w:hint="default"/>
+        <w:sz w:val="20"/>
+      </w:rPr>
+    </w:lvl>
+    <w:lvl w:ilvl="2" w:tentative="1">
+      <w:start w:val="1"/>
+      <w:numFmt w:val="bullet"/>
+      <w:lvlText w:val=""/>
+      <w:lvlJc w:val="left"/>
+      <w:pPr>
+        <w:tabs>
+          <w:tab w:val="num" w:pos="2160"/>
+        </w:tabs>
+        <w:ind w:left="2160" w:hanging="360"/>
+      </w:pPr>
+      <w:rPr>
+        <w:rFonts w:ascii="Wingdings" w:hAnsi="Wingdings" w:hint="default"/>
+        <w:sz w:val="20"/>
+      </w:rPr>
+    </w:lvl>
+    <w:lvl w:ilvl="3" w:tentative="1">
+      <w:start w:val="1"/>
+      <w:numFmt w:val="bullet"/>
+      <w:lvlText w:val=""/>
+      <w:lvlJc w:val="left"/>
+      <w:pPr>
+        <w:tabs>
+          <w:tab w:val="num" w:pos="2880"/>
+        </w:tabs>
+        <w:ind w:left="2880" w:hanging="360"/>
+      </w:pPr>
+      <w:rPr>
+        <w:rFonts w:ascii="Wingdings" w:hAnsi="Wingdings" w:hint="default"/>
+        <w:sz w:val="20"/>
+      </w:rPr>
+    </w:lvl>
+    <w:lvl w:ilvl="4" w:tentative="1">
+      <w:start w:val="1"/>
+      <w:numFmt w:val="bullet"/>
+      <w:lvlText w:val=""/>
+      <w:lvlJc w:val="left"/>
+      <w:pPr>
+        <w:tabs>
+          <w:tab w:val="num" w:pos="3600"/>
+        </w:tabs>
+        <w:ind w:left="3600" w:hanging="360"/>
+      </w:pPr>
+      <w:rPr>
+        <w:rFonts w:ascii="Wingdings" w:hAnsi="Wingdings" w:hint="default"/>
+        <w:sz w:val="20"/>
+      </w:rPr>
+    </w:lvl>
+    <w:lvl w:ilvl="5" w:tentative="1">
+      <w:start w:val="1"/>
+      <w:numFmt w:val="bullet"/>
+      <w:lvlText w:val=""/>
+      <w:lvlJc w:val="left"/>
+      <w:pPr>
+        <w:tabs>
+          <w:tab w:val="num" w:pos="4320"/>
+        </w:tabs>
+        <w:ind w:left="4320" w:hanging="360"/>
+      </w:pPr>
+      <w:rPr>
+        <w:rFonts w:ascii="Wingdings" w:hAnsi="Wingdings" w:hint="default"/>
+        <w:sz w:val="20"/>
+      </w:rPr>
+    </w:lvl>
+    <w:lvl w:ilvl="6" w:tentative="1">
+      <w:start w:val="1"/>
+      <w:numFmt w:val="bullet"/>
+      <w:lvlText w:val=""/>
+      <w:lvlJc w:val="left"/>
+      <w:pPr>
+        <w:tabs>
+          <w:tab w:val="num" w:pos="5040"/>
+        </w:tabs>
+        <w:ind w:left="5040" w:hanging="360"/>
+      </w:pPr>
+      <w:rPr>
+        <w:rFonts w:ascii="Wingdings" w:hAnsi="Wingdings" w:hint="default"/>
+        <w:sz w:val="20"/>
+      </w:rPr>
+    </w:lvl>
+    <w:lvl w:ilvl="7" w:tentative="1">
+      <w:start w:val="1"/>
+      <w:numFmt w:val="bullet"/>
+      <w:lvlText w:val=""/>
+      <w:lvlJc w:val="left"/>
+      <w:pPr>
+        <w:tabs>
+          <w:tab w:val="num" w:pos="5760"/>
+        </w:tabs>
+        <w:ind w:left="5760" w:hanging="360"/>
+      </w:pPr>
+      <w:rPr>
+        <w:rFonts w:ascii="Wingdings" w:hAnsi="Wingdings" w:hint="default"/>
+        <w:sz w:val="20"/>
+      </w:rPr>
+    </w:lvl>
+    <w:lvl w:ilvl="8" w:tentative="1">
+      <w:start w:val="1"/>
+      <w:numFmt w:val="bullet"/>
+      <w:lvlText w:val=""/>
+      <w:lvlJc w:val="left"/>
+      <w:pPr>
+        <w:tabs>
+          <w:tab w:val="num" w:pos="6480"/>
+        </w:tabs>
+        <w:ind w:left="6480" w:hanging="360"/>
+      </w:pPr>
+      <w:rPr>
+        <w:rFonts w:ascii="Wingdings" w:hAnsi="Wingdings" w:hint="default"/>
+        <w:sz w:val="20"/>
+      </w:rPr>
+    </w:lvl>
+  </w:abstractNum>
+  <w:abstractNum w:abstractNumId="17" w15:restartNumberingAfterBreak="0">
+    <w:nsid w:val="2F855098"/>
+    <w:multiLevelType w:val="multilevel"/>
+    <w:tmpl w:val="1AF811F2"/>
+    <w:lvl w:ilvl="0">
+      <w:start w:val="1"/>
+      <w:numFmt w:val="bullet"/>
+      <w:lvlText w:val=""/>
+      <w:lvlJc w:val="left"/>
+      <w:pPr>
+        <w:tabs>
+          <w:tab w:val="num" w:pos="720"/>
+        </w:tabs>
+        <w:ind w:left="720" w:hanging="360"/>
+      </w:pPr>
+      <w:rPr>
+        <w:rFonts w:ascii="Symbol" w:hAnsi="Symbol" w:hint="default"/>
+        <w:sz w:val="20"/>
+      </w:rPr>
+    </w:lvl>
+    <w:lvl w:ilvl="1" w:tentative="1">
+      <w:start w:val="1"/>
+      <w:numFmt w:val="bullet"/>
+      <w:lvlText w:val="o"/>
+      <w:lvlJc w:val="left"/>
+      <w:pPr>
+        <w:tabs>
+          <w:tab w:val="num" w:pos="1440"/>
+        </w:tabs>
+        <w:ind w:left="1440" w:hanging="360"/>
+      </w:pPr>
+      <w:rPr>
+        <w:rFonts w:ascii="Courier New" w:hAnsi="Courier New" w:hint="default"/>
+        <w:sz w:val="20"/>
+      </w:rPr>
+    </w:lvl>
+    <w:lvl w:ilvl="2" w:tentative="1">
+      <w:start w:val="1"/>
+      <w:numFmt w:val="bullet"/>
+      <w:lvlText w:val=""/>
+      <w:lvlJc w:val="left"/>
+      <w:pPr>
+        <w:tabs>
+          <w:tab w:val="num" w:pos="2160"/>
+        </w:tabs>
+        <w:ind w:left="2160" w:hanging="360"/>
+      </w:pPr>
+      <w:rPr>
+        <w:rFonts w:ascii="Wingdings" w:hAnsi="Wingdings" w:hint="default"/>
+        <w:sz w:val="20"/>
+      </w:rPr>
+    </w:lvl>
+    <w:lvl w:ilvl="3" w:tentative="1">
+      <w:start w:val="1"/>
+      <w:numFmt w:val="bullet"/>
+      <w:lvlText w:val=""/>
+      <w:lvlJc w:val="left"/>
+      <w:pPr>
+        <w:tabs>
+          <w:tab w:val="num" w:pos="2880"/>
+        </w:tabs>
+        <w:ind w:left="2880" w:hanging="360"/>
+      </w:pPr>
+      <w:rPr>
+        <w:rFonts w:ascii="Wingdings" w:hAnsi="Wingdings" w:hint="default"/>
+        <w:sz w:val="20"/>
+      </w:rPr>
+    </w:lvl>
+    <w:lvl w:ilvl="4" w:tentative="1">
+      <w:start w:val="1"/>
+      <w:numFmt w:val="bullet"/>
+      <w:lvlText w:val=""/>
+      <w:lvlJc w:val="left"/>
+      <w:pPr>
+        <w:tabs>
+          <w:tab w:val="num" w:pos="3600"/>
+        </w:tabs>
+        <w:ind w:left="3600" w:hanging="360"/>
+      </w:pPr>
+      <w:rPr>
+        <w:rFonts w:ascii="Wingdings" w:hAnsi="Wingdings" w:hint="default"/>
+        <w:sz w:val="20"/>
+      </w:rPr>
+    </w:lvl>
+    <w:lvl w:ilvl="5" w:tentative="1">
+      <w:start w:val="1"/>
+      <w:numFmt w:val="bullet"/>
+      <w:lvlText w:val=""/>
+      <w:lvlJc w:val="left"/>
+      <w:pPr>
+        <w:tabs>
+          <w:tab w:val="num" w:pos="4320"/>
+        </w:tabs>
+        <w:ind w:left="4320" w:hanging="360"/>
+      </w:pPr>
+      <w:rPr>
+        <w:rFonts w:ascii="Wingdings" w:hAnsi="Wingdings" w:hint="default"/>
+        <w:sz w:val="20"/>
+      </w:rPr>
+    </w:lvl>
+    <w:lvl w:ilvl="6" w:tentative="1">
+      <w:start w:val="1"/>
+      <w:numFmt w:val="bullet"/>
+      <w:lvlText w:val=""/>
+      <w:lvlJc w:val="left"/>
+      <w:pPr>
+        <w:tabs>
+          <w:tab w:val="num" w:pos="5040"/>
+        </w:tabs>
+        <w:ind w:left="5040" w:hanging="360"/>
+      </w:pPr>
+      <w:rPr>
+        <w:rFonts w:ascii="Wingdings" w:hAnsi="Wingdings" w:hint="default"/>
+        <w:sz w:val="20"/>
+      </w:rPr>
+    </w:lvl>
+    <w:lvl w:ilvl="7" w:tentative="1">
+      <w:start w:val="1"/>
+      <w:numFmt w:val="bullet"/>
+      <w:lvlText w:val=""/>
+      <w:lvlJc w:val="left"/>
+      <w:pPr>
+        <w:tabs>
+          <w:tab w:val="num" w:pos="5760"/>
+        </w:tabs>
+        <w:ind w:left="5760" w:hanging="360"/>
+      </w:pPr>
+      <w:rPr>
+        <w:rFonts w:ascii="Wingdings" w:hAnsi="Wingdings" w:hint="default"/>
+        <w:sz w:val="20"/>
+      </w:rPr>
+    </w:lvl>
+    <w:lvl w:ilvl="8" w:tentative="1">
+      <w:start w:val="1"/>
+      <w:numFmt w:val="bullet"/>
+      <w:lvlText w:val=""/>
+      <w:lvlJc w:val="left"/>
+      <w:pPr>
+        <w:tabs>
+          <w:tab w:val="num" w:pos="6480"/>
+        </w:tabs>
+        <w:ind w:left="6480" w:hanging="360"/>
+      </w:pPr>
+      <w:rPr>
+        <w:rFonts w:ascii="Wingdings" w:hAnsi="Wingdings" w:hint="default"/>
+        <w:sz w:val="20"/>
+      </w:rPr>
+    </w:lvl>
+  </w:abstractNum>
+  <w:abstractNum w:abstractNumId="18" w15:restartNumberingAfterBreak="0">
+    <w:nsid w:val="30B3781E"/>
+    <w:multiLevelType w:val="multilevel"/>
+    <w:tmpl w:val="E71A4DA0"/>
+    <w:lvl w:ilvl="0">
+      <w:start w:val="1"/>
+      <w:numFmt w:val="bullet"/>
+      <w:lvlText w:val=""/>
+      <w:lvlJc w:val="left"/>
+      <w:pPr>
+        <w:tabs>
+          <w:tab w:val="num" w:pos="720"/>
+        </w:tabs>
+        <w:ind w:left="720" w:hanging="360"/>
+      </w:pPr>
+      <w:rPr>
+        <w:rFonts w:ascii="Symbol" w:hAnsi="Symbol" w:hint="default"/>
+        <w:sz w:val="20"/>
+      </w:rPr>
+    </w:lvl>
+    <w:lvl w:ilvl="1" w:tentative="1">
+      <w:start w:val="1"/>
+      <w:numFmt w:val="bullet"/>
+      <w:lvlText w:val="o"/>
+      <w:lvlJc w:val="left"/>
+      <w:pPr>
+        <w:tabs>
+          <w:tab w:val="num" w:pos="1440"/>
+        </w:tabs>
+        <w:ind w:left="1440" w:hanging="360"/>
+      </w:pPr>
+      <w:rPr>
+        <w:rFonts w:ascii="Courier New" w:hAnsi="Courier New" w:hint="default"/>
+        <w:sz w:val="20"/>
+      </w:rPr>
+    </w:lvl>
+    <w:lvl w:ilvl="2" w:tentative="1">
+      <w:start w:val="1"/>
+      <w:numFmt w:val="bullet"/>
+      <w:lvlText w:val=""/>
+      <w:lvlJc w:val="left"/>
+      <w:pPr>
+        <w:tabs>
+          <w:tab w:val="num" w:pos="2160"/>
+        </w:tabs>
+        <w:ind w:left="2160" w:hanging="360"/>
+      </w:pPr>
+      <w:rPr>
+        <w:rFonts w:ascii="Wingdings" w:hAnsi="Wingdings" w:hint="default"/>
+        <w:sz w:val="20"/>
+      </w:rPr>
+    </w:lvl>
+    <w:lvl w:ilvl="3" w:tentative="1">
+      <w:start w:val="1"/>
+      <w:numFmt w:val="bullet"/>
+      <w:lvlText w:val=""/>
+      <w:lvlJc w:val="left"/>
+      <w:pPr>
+        <w:tabs>
+          <w:tab w:val="num" w:pos="2880"/>
+        </w:tabs>
+        <w:ind w:left="2880" w:hanging="360"/>
+      </w:pPr>
+      <w:rPr>
+        <w:rFonts w:ascii="Wingdings" w:hAnsi="Wingdings" w:hint="default"/>
+        <w:sz w:val="20"/>
+      </w:rPr>
+    </w:lvl>
+    <w:lvl w:ilvl="4" w:tentative="1">
+      <w:start w:val="1"/>
+      <w:numFmt w:val="bullet"/>
+      <w:lvlText w:val=""/>
+      <w:lvlJc w:val="left"/>
+      <w:pPr>
+        <w:tabs>
+          <w:tab w:val="num" w:pos="3600"/>
+        </w:tabs>
+        <w:ind w:left="3600" w:hanging="360"/>
+      </w:pPr>
+      <w:rPr>
+        <w:rFonts w:ascii="Wingdings" w:hAnsi="Wingdings" w:hint="default"/>
+        <w:sz w:val="20"/>
+      </w:rPr>
+    </w:lvl>
+    <w:lvl w:ilvl="5" w:tentative="1">
+      <w:start w:val="1"/>
+      <w:numFmt w:val="bullet"/>
+      <w:lvlText w:val=""/>
+      <w:lvlJc w:val="left"/>
+      <w:pPr>
+        <w:tabs>
+          <w:tab w:val="num" w:pos="4320"/>
+        </w:tabs>
+        <w:ind w:left="4320" w:hanging="360"/>
+      </w:pPr>
+      <w:rPr>
+        <w:rFonts w:ascii="Wingdings" w:hAnsi="Wingdings" w:hint="default"/>
+        <w:sz w:val="20"/>
+      </w:rPr>
+    </w:lvl>
+    <w:lvl w:ilvl="6" w:tentative="1">
+      <w:start w:val="1"/>
+      <w:numFmt w:val="bullet"/>
+      <w:lvlText w:val=""/>
+      <w:lvlJc w:val="left"/>
+      <w:pPr>
+        <w:tabs>
+          <w:tab w:val="num" w:pos="5040"/>
+        </w:tabs>
+        <w:ind w:left="5040" w:hanging="360"/>
+      </w:pPr>
+      <w:rPr>
+        <w:rFonts w:ascii="Wingdings" w:hAnsi="Wingdings" w:hint="default"/>
+        <w:sz w:val="20"/>
+      </w:rPr>
+    </w:lvl>
+    <w:lvl w:ilvl="7" w:tentative="1">
+      <w:start w:val="1"/>
+      <w:numFmt w:val="bullet"/>
+      <w:lvlText w:val=""/>
+      <w:lvlJc w:val="left"/>
+      <w:pPr>
+        <w:tabs>
+          <w:tab w:val="num" w:pos="5760"/>
+        </w:tabs>
+        <w:ind w:left="5760" w:hanging="360"/>
+      </w:pPr>
+      <w:rPr>
+        <w:rFonts w:ascii="Wingdings" w:hAnsi="Wingdings" w:hint="default"/>
+        <w:sz w:val="20"/>
+      </w:rPr>
+    </w:lvl>
+    <w:lvl w:ilvl="8" w:tentative="1">
+      <w:start w:val="1"/>
+      <w:numFmt w:val="bullet"/>
+      <w:lvlText w:val=""/>
+      <w:lvlJc w:val="left"/>
+      <w:pPr>
+        <w:tabs>
+          <w:tab w:val="num" w:pos="6480"/>
+        </w:tabs>
+        <w:ind w:left="6480" w:hanging="360"/>
+      </w:pPr>
+      <w:rPr>
+        <w:rFonts w:ascii="Wingdings" w:hAnsi="Wingdings" w:hint="default"/>
+        <w:sz w:val="20"/>
+      </w:rPr>
+    </w:lvl>
+  </w:abstractNum>
+  <w:abstractNum w:abstractNumId="19" w15:restartNumberingAfterBreak="0">
     <w:nsid w:val="34BA7D3D"/>
     <w:multiLevelType w:val="multilevel"/>
     <w:tmpl w:val="BC8016A6"/>
@@ -2000,7 +3086,7 @@
       </w:rPr>
     </w:lvl>
   </w:abstractNum>
-  <w:abstractNum w:abstractNumId="13" w15:restartNumberingAfterBreak="0">
+  <w:abstractNum w:abstractNumId="20" w15:restartNumberingAfterBreak="0">
     <w:nsid w:val="5B157E6F"/>
     <w:multiLevelType w:val="multilevel"/>
     <w:tmpl w:val="992A638C"/>
@@ -2149,7 +3235,7 @@
       </w:rPr>
     </w:lvl>
   </w:abstractNum>
-  <w:abstractNum w:abstractNumId="14" w15:restartNumberingAfterBreak="0">
+  <w:abstractNum w:abstractNumId="21" w15:restartNumberingAfterBreak="0">
     <w:nsid w:val="61EB4155"/>
     <w:multiLevelType w:val="multilevel"/>
     <w:tmpl w:val="25DCD654"/>
@@ -2298,10 +3384,457 @@
       </w:rPr>
     </w:lvl>
   </w:abstractNum>
-  <w:abstractNum w:abstractNumId="15" w15:restartNumberingAfterBreak="0">
+  <w:abstractNum w:abstractNumId="22" w15:restartNumberingAfterBreak="0">
+    <w:nsid w:val="64915FD5"/>
+    <w:multiLevelType w:val="multilevel"/>
+    <w:tmpl w:val="58122734"/>
+    <w:lvl w:ilvl="0">
+      <w:start w:val="1"/>
+      <w:numFmt w:val="bullet"/>
+      <w:lvlText w:val=""/>
+      <w:lvlJc w:val="left"/>
+      <w:pPr>
+        <w:tabs>
+          <w:tab w:val="num" w:pos="720"/>
+        </w:tabs>
+        <w:ind w:left="720" w:hanging="360"/>
+      </w:pPr>
+      <w:rPr>
+        <w:rFonts w:ascii="Symbol" w:hAnsi="Symbol" w:hint="default"/>
+        <w:sz w:val="20"/>
+      </w:rPr>
+    </w:lvl>
+    <w:lvl w:ilvl="1">
+      <w:start w:val="1"/>
+      <w:numFmt w:val="bullet"/>
+      <w:lvlText w:val="o"/>
+      <w:lvlJc w:val="left"/>
+      <w:pPr>
+        <w:tabs>
+          <w:tab w:val="num" w:pos="1440"/>
+        </w:tabs>
+        <w:ind w:left="1440" w:hanging="360"/>
+      </w:pPr>
+      <w:rPr>
+        <w:rFonts w:ascii="Courier New" w:hAnsi="Courier New" w:hint="default"/>
+        <w:sz w:val="20"/>
+      </w:rPr>
+    </w:lvl>
+    <w:lvl w:ilvl="2" w:tentative="1">
+      <w:start w:val="1"/>
+      <w:numFmt w:val="bullet"/>
+      <w:lvlText w:val=""/>
+      <w:lvlJc w:val="left"/>
+      <w:pPr>
+        <w:tabs>
+          <w:tab w:val="num" w:pos="2160"/>
+        </w:tabs>
+        <w:ind w:left="2160" w:hanging="360"/>
+      </w:pPr>
+      <w:rPr>
+        <w:rFonts w:ascii="Wingdings" w:hAnsi="Wingdings" w:hint="default"/>
+        <w:sz w:val="20"/>
+      </w:rPr>
+    </w:lvl>
+    <w:lvl w:ilvl="3" w:tentative="1">
+      <w:start w:val="1"/>
+      <w:numFmt w:val="bullet"/>
+      <w:lvlText w:val=""/>
+      <w:lvlJc w:val="left"/>
+      <w:pPr>
+        <w:tabs>
+          <w:tab w:val="num" w:pos="2880"/>
+        </w:tabs>
+        <w:ind w:left="2880" w:hanging="360"/>
+      </w:pPr>
+      <w:rPr>
+        <w:rFonts w:ascii="Wingdings" w:hAnsi="Wingdings" w:hint="default"/>
+        <w:sz w:val="20"/>
+      </w:rPr>
+    </w:lvl>
+    <w:lvl w:ilvl="4" w:tentative="1">
+      <w:start w:val="1"/>
+      <w:numFmt w:val="bullet"/>
+      <w:lvlText w:val=""/>
+      <w:lvlJc w:val="left"/>
+      <w:pPr>
+        <w:tabs>
+          <w:tab w:val="num" w:pos="3600"/>
+        </w:tabs>
+        <w:ind w:left="3600" w:hanging="360"/>
+      </w:pPr>
+      <w:rPr>
+        <w:rFonts w:ascii="Wingdings" w:hAnsi="Wingdings" w:hint="default"/>
+        <w:sz w:val="20"/>
+      </w:rPr>
+    </w:lvl>
+    <w:lvl w:ilvl="5" w:tentative="1">
+      <w:start w:val="1"/>
+      <w:numFmt w:val="bullet"/>
+      <w:lvlText w:val=""/>
+      <w:lvlJc w:val="left"/>
+      <w:pPr>
+        <w:tabs>
+          <w:tab w:val="num" w:pos="4320"/>
+        </w:tabs>
+        <w:ind w:left="4320" w:hanging="360"/>
+      </w:pPr>
+      <w:rPr>
+        <w:rFonts w:ascii="Wingdings" w:hAnsi="Wingdings" w:hint="default"/>
+        <w:sz w:val="20"/>
+      </w:rPr>
+    </w:lvl>
+    <w:lvl w:ilvl="6" w:tentative="1">
+      <w:start w:val="1"/>
+      <w:numFmt w:val="bullet"/>
+      <w:lvlText w:val=""/>
+      <w:lvlJc w:val="left"/>
+      <w:pPr>
+        <w:tabs>
+          <w:tab w:val="num" w:pos="5040"/>
+        </w:tabs>
+        <w:ind w:left="5040" w:hanging="360"/>
+      </w:pPr>
+      <w:rPr>
+        <w:rFonts w:ascii="Wingdings" w:hAnsi="Wingdings" w:hint="default"/>
+        <w:sz w:val="20"/>
+      </w:rPr>
+    </w:lvl>
+    <w:lvl w:ilvl="7" w:tentative="1">
+      <w:start w:val="1"/>
+      <w:numFmt w:val="bullet"/>
+      <w:lvlText w:val=""/>
+      <w:lvlJc w:val="left"/>
+      <w:pPr>
+        <w:tabs>
+          <w:tab w:val="num" w:pos="5760"/>
+        </w:tabs>
+        <w:ind w:left="5760" w:hanging="360"/>
+      </w:pPr>
+      <w:rPr>
+        <w:rFonts w:ascii="Wingdings" w:hAnsi="Wingdings" w:hint="default"/>
+        <w:sz w:val="20"/>
+      </w:rPr>
+    </w:lvl>
+    <w:lvl w:ilvl="8" w:tentative="1">
+      <w:start w:val="1"/>
+      <w:numFmt w:val="bullet"/>
+      <w:lvlText w:val=""/>
+      <w:lvlJc w:val="left"/>
+      <w:pPr>
+        <w:tabs>
+          <w:tab w:val="num" w:pos="6480"/>
+        </w:tabs>
+        <w:ind w:left="6480" w:hanging="360"/>
+      </w:pPr>
+      <w:rPr>
+        <w:rFonts w:ascii="Wingdings" w:hAnsi="Wingdings" w:hint="default"/>
+        <w:sz w:val="20"/>
+      </w:rPr>
+    </w:lvl>
+  </w:abstractNum>
+  <w:abstractNum w:abstractNumId="23" w15:restartNumberingAfterBreak="0">
     <w:nsid w:val="68281C17"/>
     <w:multiLevelType w:val="multilevel"/>
     <w:tmpl w:val="CFBE5A24"/>
+    <w:lvl w:ilvl="0">
+      <w:start w:val="1"/>
+      <w:numFmt w:val="bullet"/>
+      <w:lvlText w:val=""/>
+      <w:lvlJc w:val="left"/>
+      <w:pPr>
+        <w:tabs>
+          <w:tab w:val="num" w:pos="720"/>
+        </w:tabs>
+        <w:ind w:left="720" w:hanging="360"/>
+      </w:pPr>
+      <w:rPr>
+        <w:rFonts w:ascii="Symbol" w:hAnsi="Symbol" w:hint="default"/>
+        <w:sz w:val="20"/>
+      </w:rPr>
+    </w:lvl>
+    <w:lvl w:ilvl="1" w:tentative="1">
+      <w:start w:val="1"/>
+      <w:numFmt w:val="bullet"/>
+      <w:lvlText w:val="o"/>
+      <w:lvlJc w:val="left"/>
+      <w:pPr>
+        <w:tabs>
+          <w:tab w:val="num" w:pos="1440"/>
+        </w:tabs>
+        <w:ind w:left="1440" w:hanging="360"/>
+      </w:pPr>
+      <w:rPr>
+        <w:rFonts w:ascii="Courier New" w:hAnsi="Courier New" w:hint="default"/>
+        <w:sz w:val="20"/>
+      </w:rPr>
+    </w:lvl>
+    <w:lvl w:ilvl="2" w:tentative="1">
+      <w:start w:val="1"/>
+      <w:numFmt w:val="bullet"/>
+      <w:lvlText w:val=""/>
+      <w:lvlJc w:val="left"/>
+      <w:pPr>
+        <w:tabs>
+          <w:tab w:val="num" w:pos="2160"/>
+        </w:tabs>
+        <w:ind w:left="2160" w:hanging="360"/>
+      </w:pPr>
+      <w:rPr>
+        <w:rFonts w:ascii="Wingdings" w:hAnsi="Wingdings" w:hint="default"/>
+        <w:sz w:val="20"/>
+      </w:rPr>
+    </w:lvl>
+    <w:lvl w:ilvl="3" w:tentative="1">
+      <w:start w:val="1"/>
+      <w:numFmt w:val="bullet"/>
+      <w:lvlText w:val=""/>
+      <w:lvlJc w:val="left"/>
+      <w:pPr>
+        <w:tabs>
+          <w:tab w:val="num" w:pos="2880"/>
+        </w:tabs>
+        <w:ind w:left="2880" w:hanging="360"/>
+      </w:pPr>
+      <w:rPr>
+        <w:rFonts w:ascii="Wingdings" w:hAnsi="Wingdings" w:hint="default"/>
+        <w:sz w:val="20"/>
+      </w:rPr>
+    </w:lvl>
+    <w:lvl w:ilvl="4" w:tentative="1">
+      <w:start w:val="1"/>
+      <w:numFmt w:val="bullet"/>
+      <w:lvlText w:val=""/>
+      <w:lvlJc w:val="left"/>
+      <w:pPr>
+        <w:tabs>
+          <w:tab w:val="num" w:pos="3600"/>
+        </w:tabs>
+        <w:ind w:left="3600" w:hanging="360"/>
+      </w:pPr>
+      <w:rPr>
+        <w:rFonts w:ascii="Wingdings" w:hAnsi="Wingdings" w:hint="default"/>
+        <w:sz w:val="20"/>
+      </w:rPr>
+    </w:lvl>
+    <w:lvl w:ilvl="5" w:tentative="1">
+      <w:start w:val="1"/>
+      <w:numFmt w:val="bullet"/>
+      <w:lvlText w:val=""/>
+      <w:lvlJc w:val="left"/>
+      <w:pPr>
+        <w:tabs>
+          <w:tab w:val="num" w:pos="4320"/>
+        </w:tabs>
+        <w:ind w:left="4320" w:hanging="360"/>
+      </w:pPr>
+      <w:rPr>
+        <w:rFonts w:ascii="Wingdings" w:hAnsi="Wingdings" w:hint="default"/>
+        <w:sz w:val="20"/>
+      </w:rPr>
+    </w:lvl>
+    <w:lvl w:ilvl="6" w:tentative="1">
+      <w:start w:val="1"/>
+      <w:numFmt w:val="bullet"/>
+      <w:lvlText w:val=""/>
+      <w:lvlJc w:val="left"/>
+      <w:pPr>
+        <w:tabs>
+          <w:tab w:val="num" w:pos="5040"/>
+        </w:tabs>
+        <w:ind w:left="5040" w:hanging="360"/>
+      </w:pPr>
+      <w:rPr>
+        <w:rFonts w:ascii="Wingdings" w:hAnsi="Wingdings" w:hint="default"/>
+        <w:sz w:val="20"/>
+      </w:rPr>
+    </w:lvl>
+    <w:lvl w:ilvl="7" w:tentative="1">
+      <w:start w:val="1"/>
+      <w:numFmt w:val="bullet"/>
+      <w:lvlText w:val=""/>
+      <w:lvlJc w:val="left"/>
+      <w:pPr>
+        <w:tabs>
+          <w:tab w:val="num" w:pos="5760"/>
+        </w:tabs>
+        <w:ind w:left="5760" w:hanging="360"/>
+      </w:pPr>
+      <w:rPr>
+        <w:rFonts w:ascii="Wingdings" w:hAnsi="Wingdings" w:hint="default"/>
+        <w:sz w:val="20"/>
+      </w:rPr>
+    </w:lvl>
+    <w:lvl w:ilvl="8" w:tentative="1">
+      <w:start w:val="1"/>
+      <w:numFmt w:val="bullet"/>
+      <w:lvlText w:val=""/>
+      <w:lvlJc w:val="left"/>
+      <w:pPr>
+        <w:tabs>
+          <w:tab w:val="num" w:pos="6480"/>
+        </w:tabs>
+        <w:ind w:left="6480" w:hanging="360"/>
+      </w:pPr>
+      <w:rPr>
+        <w:rFonts w:ascii="Wingdings" w:hAnsi="Wingdings" w:hint="default"/>
+        <w:sz w:val="20"/>
+      </w:rPr>
+    </w:lvl>
+  </w:abstractNum>
+  <w:abstractNum w:abstractNumId="24" w15:restartNumberingAfterBreak="0">
+    <w:nsid w:val="6AFE5E29"/>
+    <w:multiLevelType w:val="multilevel"/>
+    <w:tmpl w:val="0CF8EC8E"/>
+    <w:lvl w:ilvl="0">
+      <w:start w:val="1"/>
+      <w:numFmt w:val="bullet"/>
+      <w:lvlText w:val=""/>
+      <w:lvlJc w:val="left"/>
+      <w:pPr>
+        <w:tabs>
+          <w:tab w:val="num" w:pos="720"/>
+        </w:tabs>
+        <w:ind w:left="720" w:hanging="360"/>
+      </w:pPr>
+      <w:rPr>
+        <w:rFonts w:ascii="Symbol" w:hAnsi="Symbol" w:hint="default"/>
+        <w:sz w:val="20"/>
+      </w:rPr>
+    </w:lvl>
+    <w:lvl w:ilvl="1" w:tentative="1">
+      <w:start w:val="1"/>
+      <w:numFmt w:val="bullet"/>
+      <w:lvlText w:val="o"/>
+      <w:lvlJc w:val="left"/>
+      <w:pPr>
+        <w:tabs>
+          <w:tab w:val="num" w:pos="1440"/>
+        </w:tabs>
+        <w:ind w:left="1440" w:hanging="360"/>
+      </w:pPr>
+      <w:rPr>
+        <w:rFonts w:ascii="Courier New" w:hAnsi="Courier New" w:hint="default"/>
+        <w:sz w:val="20"/>
+      </w:rPr>
+    </w:lvl>
+    <w:lvl w:ilvl="2" w:tentative="1">
+      <w:start w:val="1"/>
+      <w:numFmt w:val="bullet"/>
+      <w:lvlText w:val=""/>
+      <w:lvlJc w:val="left"/>
+      <w:pPr>
+        <w:tabs>
+          <w:tab w:val="num" w:pos="2160"/>
+        </w:tabs>
+        <w:ind w:left="2160" w:hanging="360"/>
+      </w:pPr>
+      <w:rPr>
+        <w:rFonts w:ascii="Wingdings" w:hAnsi="Wingdings" w:hint="default"/>
+        <w:sz w:val="20"/>
+      </w:rPr>
+    </w:lvl>
+    <w:lvl w:ilvl="3" w:tentative="1">
+      <w:start w:val="1"/>
+      <w:numFmt w:val="bullet"/>
+      <w:lvlText w:val=""/>
+      <w:lvlJc w:val="left"/>
+      <w:pPr>
+        <w:tabs>
+          <w:tab w:val="num" w:pos="2880"/>
+        </w:tabs>
+        <w:ind w:left="2880" w:hanging="360"/>
+      </w:pPr>
+      <w:rPr>
+        <w:rFonts w:ascii="Wingdings" w:hAnsi="Wingdings" w:hint="default"/>
+        <w:sz w:val="20"/>
+      </w:rPr>
+    </w:lvl>
+    <w:lvl w:ilvl="4" w:tentative="1">
+      <w:start w:val="1"/>
+      <w:numFmt w:val="bullet"/>
+      <w:lvlText w:val=""/>
+      <w:lvlJc w:val="left"/>
+      <w:pPr>
+        <w:tabs>
+          <w:tab w:val="num" w:pos="3600"/>
+        </w:tabs>
+        <w:ind w:left="3600" w:hanging="360"/>
+      </w:pPr>
+      <w:rPr>
+        <w:rFonts w:ascii="Wingdings" w:hAnsi="Wingdings" w:hint="default"/>
+        <w:sz w:val="20"/>
+      </w:rPr>
+    </w:lvl>
+    <w:lvl w:ilvl="5" w:tentative="1">
+      <w:start w:val="1"/>
+      <w:numFmt w:val="bullet"/>
+      <w:lvlText w:val=""/>
+      <w:lvlJc w:val="left"/>
+      <w:pPr>
+        <w:tabs>
+          <w:tab w:val="num" w:pos="4320"/>
+        </w:tabs>
+        <w:ind w:left="4320" w:hanging="360"/>
+      </w:pPr>
+      <w:rPr>
+        <w:rFonts w:ascii="Wingdings" w:hAnsi="Wingdings" w:hint="default"/>
+        <w:sz w:val="20"/>
+      </w:rPr>
+    </w:lvl>
+    <w:lvl w:ilvl="6" w:tentative="1">
+      <w:start w:val="1"/>
+      <w:numFmt w:val="bullet"/>
+      <w:lvlText w:val=""/>
+      <w:lvlJc w:val="left"/>
+      <w:pPr>
+        <w:tabs>
+          <w:tab w:val="num" w:pos="5040"/>
+        </w:tabs>
+        <w:ind w:left="5040" w:hanging="360"/>
+      </w:pPr>
+      <w:rPr>
+        <w:rFonts w:ascii="Wingdings" w:hAnsi="Wingdings" w:hint="default"/>
+        <w:sz w:val="20"/>
+      </w:rPr>
+    </w:lvl>
+    <w:lvl w:ilvl="7" w:tentative="1">
+      <w:start w:val="1"/>
+      <w:numFmt w:val="bullet"/>
+      <w:lvlText w:val=""/>
+      <w:lvlJc w:val="left"/>
+      <w:pPr>
+        <w:tabs>
+          <w:tab w:val="num" w:pos="5760"/>
+        </w:tabs>
+        <w:ind w:left="5760" w:hanging="360"/>
+      </w:pPr>
+      <w:rPr>
+        <w:rFonts w:ascii="Wingdings" w:hAnsi="Wingdings" w:hint="default"/>
+        <w:sz w:val="20"/>
+      </w:rPr>
+    </w:lvl>
+    <w:lvl w:ilvl="8" w:tentative="1">
+      <w:start w:val="1"/>
+      <w:numFmt w:val="bullet"/>
+      <w:lvlText w:val=""/>
+      <w:lvlJc w:val="left"/>
+      <w:pPr>
+        <w:tabs>
+          <w:tab w:val="num" w:pos="6480"/>
+        </w:tabs>
+        <w:ind w:left="6480" w:hanging="360"/>
+      </w:pPr>
+      <w:rPr>
+        <w:rFonts w:ascii="Wingdings" w:hAnsi="Wingdings" w:hint="default"/>
+        <w:sz w:val="20"/>
+      </w:rPr>
+    </w:lvl>
+  </w:abstractNum>
+  <w:abstractNum w:abstractNumId="25" w15:restartNumberingAfterBreak="0">
+    <w:nsid w:val="70F65883"/>
+    <w:multiLevelType w:val="multilevel"/>
+    <w:tmpl w:val="B03EB884"/>
     <w:lvl w:ilvl="0">
       <w:start w:val="1"/>
       <w:numFmt w:val="bullet"/>
@@ -2475,25 +4008,55 @@
     <w:abstractNumId w:val="0"/>
   </w:num>
   <w:num w:numId="10" w16cid:durableId="1709599965">
-    <w:abstractNumId w:val="14"/>
+    <w:abstractNumId w:val="21"/>
   </w:num>
   <w:num w:numId="11" w16cid:durableId="829906849">
-    <w:abstractNumId w:val="12"/>
+    <w:abstractNumId w:val="19"/>
   </w:num>
   <w:num w:numId="12" w16cid:durableId="1479614818">
     <w:abstractNumId w:val="9"/>
   </w:num>
   <w:num w:numId="13" w16cid:durableId="1138649964">
+    <w:abstractNumId w:val="20"/>
+  </w:num>
+  <w:num w:numId="14" w16cid:durableId="1177502260">
+    <w:abstractNumId w:val="23"/>
+  </w:num>
+  <w:num w:numId="15" w16cid:durableId="1444152156">
+    <w:abstractNumId w:val="11"/>
+  </w:num>
+  <w:num w:numId="16" w16cid:durableId="1734157113">
+    <w:abstractNumId w:val="15"/>
+  </w:num>
+  <w:num w:numId="17" w16cid:durableId="1981182931">
+    <w:abstractNumId w:val="10"/>
+  </w:num>
+  <w:num w:numId="18" w16cid:durableId="1912160320">
+    <w:abstractNumId w:val="17"/>
+  </w:num>
+  <w:num w:numId="19" w16cid:durableId="1030112663">
+    <w:abstractNumId w:val="12"/>
+  </w:num>
+  <w:num w:numId="20" w16cid:durableId="2100172571">
+    <w:abstractNumId w:val="14"/>
+  </w:num>
+  <w:num w:numId="21" w16cid:durableId="309676881">
     <w:abstractNumId w:val="13"/>
   </w:num>
-  <w:num w:numId="14" w16cid:durableId="1177502260">
-    <w:abstractNumId w:val="15"/>
+  <w:num w:numId="22" w16cid:durableId="800345230">
+    <w:abstractNumId w:val="16"/>
   </w:num>
-  <w:num w:numId="15" w16cid:durableId="1444152156">
-    <w:abstractNumId w:val="10"/>
+  <w:num w:numId="23" w16cid:durableId="1004479662">
+    <w:abstractNumId w:val="18"/>
   </w:num>
-  <w:num w:numId="16" w16cid:durableId="1734157113">
-    <w:abstractNumId w:val="11"/>
+  <w:num w:numId="24" w16cid:durableId="471948369">
+    <w:abstractNumId w:val="25"/>
+  </w:num>
+  <w:num w:numId="25" w16cid:durableId="486821889">
+    <w:abstractNumId w:val="22"/>
+  </w:num>
+  <w:num w:numId="26" w16cid:durableId="1117136809">
+    <w:abstractNumId w:val="24"/>
   </w:num>
 </w:numbering>
 </file>

</xml_diff>